<commit_message>
Actualizado manual con enlace
</commit_message>
<xml_diff>
--- a/PMD/Manual de Instalacion PMD.docx
+++ b/PMD/Manual de Instalacion PMD.docx
@@ -9,13 +9,8 @@
       <w:bookmarkStart w:id="0" w:name="_6rrlwbcmlz5n" w:colFirst="0" w:colLast="0"/>
       <w:bookmarkEnd w:id="0"/>
       <w:r>
-        <w:t>P</w:t>
-      </w:r>
-      <w:r>
-        <w:t>MD</w:t>
-      </w:r>
-      <w:bookmarkStart w:id="1" w:name="_GoBack"/>
-      <w:bookmarkEnd w:id="1"/>
+        <w:t>PMD</w:t>
+      </w:r>
     </w:p>
     <w:p>
       <w:pPr>
@@ -944,8 +939,7 @@
         <w:shd w:val="clear" w:color="auto" w:fill="F8F8F8"/>
         <w:spacing w:after="160"/>
         <w:rPr>
-          <w:b/>
-          <w:color w:val="428BCA"/>
+          <w:bCs/>
         </w:rPr>
       </w:pPr>
       <w:r>
@@ -964,6 +958,28 @@
           <w:t>pmd-bin-6.41.0.zip</w:t>
         </w:r>
       </w:hyperlink>
+      <w:r>
+        <w:rPr>
+          <w:b/>
+          <w:color w:val="428BCA"/>
+        </w:rPr>
+        <w:t xml:space="preserve"> </w:t>
+      </w:r>
+      <w:r>
+        <w:rPr>
+          <w:bCs/>
+        </w:rPr>
+        <w:t xml:space="preserve">de </w:t>
+      </w:r>
+      <w:hyperlink r:id="rId6" w:history="1">
+        <w:r>
+          <w:rPr>
+            <w:rStyle w:val="Hipervnculo"/>
+            <w:bCs/>
+          </w:rPr>
+          <w:t>https://pmd.github.io</w:t>
+        </w:r>
+      </w:hyperlink>
     </w:p>
     <w:p>
       <w:pPr>
@@ -983,33 +999,29 @@
           <w:b/>
           <w:color w:val="333333"/>
         </w:rPr>
-        <w:t xml:space="preserve">Extraer el zip-archive, </w:t>
-      </w:r>
-      <w:proofErr w:type="spellStart"/>
-      <w:r>
-        <w:rPr>
-          <w:b/>
-          <w:color w:val="333333"/>
-        </w:rPr>
-        <w:t>e.g</w:t>
-      </w:r>
-      <w:proofErr w:type="spellEnd"/>
-      <w:r>
-        <w:rPr>
-          <w:b/>
-          <w:color w:val="333333"/>
-        </w:rPr>
-        <w:t xml:space="preserve">. </w:t>
-      </w:r>
-      <w:proofErr w:type="spellStart"/>
-      <w:r>
-        <w:rPr>
-          <w:b/>
-          <w:color w:val="333333"/>
-        </w:rPr>
-        <w:t>to</w:t>
-      </w:r>
-      <w:proofErr w:type="spellEnd"/>
+        <w:t>Extraer el</w:t>
+      </w:r>
+      <w:r>
+        <w:rPr>
+          <w:b/>
+          <w:color w:val="333333"/>
+        </w:rPr>
+        <w:t xml:space="preserve"> archivo zip</w:t>
+      </w:r>
+      <w:r>
+        <w:rPr>
+          <w:b/>
+          <w:color w:val="333333"/>
+        </w:rPr>
+        <w:t xml:space="preserve">, </w:t>
+      </w:r>
+      <w:r>
+        <w:rPr>
+          <w:b/>
+          <w:color w:val="333333"/>
+        </w:rPr>
+        <w:t>por ejemplo a</w:t>
+      </w:r>
       <w:r>
         <w:rPr>
           <w:b/>
@@ -1063,15 +1075,13 @@
         </w:rPr>
         <w:t xml:space="preserve"> </w:t>
       </w:r>
-      <w:proofErr w:type="spellStart"/>
-      <w:r>
-        <w:rPr>
-          <w:b/>
-          <w:color w:val="333333"/>
-        </w:rPr>
-        <w:t>to</w:t>
-      </w:r>
-      <w:proofErr w:type="spellEnd"/>
+      <w:r>
+        <w:rPr>
+          <w:b/>
+          <w:color w:val="333333"/>
+        </w:rPr>
+        <w:t>al</w:t>
+      </w:r>
       <w:r>
         <w:rPr>
           <w:b/>
@@ -1079,15 +1089,13 @@
         </w:rPr>
         <w:t xml:space="preserve"> PATH, </w:t>
       </w:r>
-      <w:proofErr w:type="spellStart"/>
-      <w:r>
-        <w:rPr>
-          <w:b/>
-          <w:color w:val="333333"/>
-        </w:rPr>
-        <w:t>either</w:t>
-      </w:r>
-      <w:proofErr w:type="spellEnd"/>
+      <w:r>
+        <w:rPr>
+          <w:b/>
+          <w:color w:val="333333"/>
+        </w:rPr>
+        <w:t>bien</w:t>
+      </w:r>
     </w:p>
     <w:p>
       <w:pPr>
@@ -1105,118 +1113,50 @@
         </w:rPr>
         <w:t xml:space="preserve">Permanente: </w:t>
       </w:r>
-      <w:proofErr w:type="spellStart"/>
-      <w:r>
-        <w:rPr>
-          <w:b/>
-          <w:color w:val="333333"/>
-        </w:rPr>
-        <w:t>Using</w:t>
-      </w:r>
-      <w:proofErr w:type="spellEnd"/>
-      <w:r>
-        <w:rPr>
-          <w:b/>
-          <w:color w:val="333333"/>
-        </w:rPr>
-        <w:t xml:space="preserve"> </w:t>
-      </w:r>
-      <w:proofErr w:type="spellStart"/>
-      <w:r>
-        <w:rPr>
-          <w:b/>
-          <w:color w:val="333333"/>
-        </w:rPr>
-        <w:t>System</w:t>
-      </w:r>
-      <w:proofErr w:type="spellEnd"/>
-      <w:r>
-        <w:rPr>
-          <w:b/>
-          <w:color w:val="333333"/>
-        </w:rPr>
-        <w:t xml:space="preserve"> </w:t>
-      </w:r>
-      <w:proofErr w:type="spellStart"/>
-      <w:r>
-        <w:rPr>
-          <w:b/>
-          <w:color w:val="333333"/>
-        </w:rPr>
-        <w:t>Properties</w:t>
-      </w:r>
-      <w:proofErr w:type="spellEnd"/>
-      <w:r>
-        <w:rPr>
-          <w:b/>
-          <w:color w:val="333333"/>
-        </w:rPr>
-        <w:t xml:space="preserve"> </w:t>
-      </w:r>
-      <w:proofErr w:type="spellStart"/>
-      <w:r>
-        <w:rPr>
-          <w:b/>
-          <w:color w:val="333333"/>
-        </w:rPr>
-        <w:t>dialog</w:t>
-      </w:r>
-      <w:proofErr w:type="spellEnd"/>
-      <w:r>
-        <w:rPr>
-          <w:b/>
+      <w:r>
+        <w:rPr>
+          <w:bCs/>
+          <w:color w:val="333333"/>
+        </w:rPr>
+        <w:t>Propiedades del Sistema</w:t>
+      </w:r>
+      <w:r>
+        <w:rPr>
+          <w:bCs/>
           <w:color w:val="333333"/>
         </w:rPr>
         <w:t xml:space="preserve"> &gt; </w:t>
       </w:r>
-      <w:proofErr w:type="spellStart"/>
-      <w:r>
-        <w:rPr>
-          <w:b/>
-          <w:color w:val="333333"/>
-        </w:rPr>
-        <w:t>Environment</w:t>
-      </w:r>
-      <w:proofErr w:type="spellEnd"/>
-      <w:r>
-        <w:rPr>
-          <w:b/>
-          <w:color w:val="333333"/>
-        </w:rPr>
-        <w:t xml:space="preserve"> variables &gt; </w:t>
-      </w:r>
-      <w:proofErr w:type="spellStart"/>
-      <w:r>
-        <w:rPr>
-          <w:b/>
-          <w:color w:val="333333"/>
-        </w:rPr>
-        <w:t>Append</w:t>
-      </w:r>
-      <w:proofErr w:type="spellEnd"/>
-      <w:r>
-        <w:rPr>
-          <w:b/>
-          <w:color w:val="333333"/>
-        </w:rPr>
-        <w:t xml:space="preserve"> </w:t>
-      </w:r>
-      <w:proofErr w:type="spellStart"/>
-      <w:r>
-        <w:rPr>
-          <w:b/>
-          <w:color w:val="333333"/>
-        </w:rPr>
-        <w:t>to</w:t>
-      </w:r>
-      <w:proofErr w:type="spellEnd"/>
-      <w:r>
-        <w:rPr>
-          <w:b/>
-          <w:color w:val="333333"/>
-        </w:rPr>
-        <w:t xml:space="preserve"> PATH variable</w:t>
-      </w:r>
+      <w:r>
+        <w:rPr>
+          <w:b/>
+          <w:color w:val="333333"/>
+        </w:rPr>
+        <w:t>Variables de Entorno</w:t>
+      </w:r>
+      <w:r>
+        <w:rPr>
+          <w:bCs/>
+          <w:color w:val="333333"/>
+        </w:rPr>
+        <w:t xml:space="preserve"> &gt; </w:t>
+      </w:r>
+      <w:r>
+        <w:rPr>
+          <w:b/>
+          <w:color w:val="333333"/>
+        </w:rPr>
+        <w:t>Añadir a la variable</w:t>
+      </w:r>
+      <w:r>
+        <w:rPr>
+          <w:b/>
+          <w:color w:val="333333"/>
+        </w:rPr>
+        <w:t xml:space="preserve"> PATH</w:t>
+      </w:r>
+      <w:bookmarkStart w:id="1" w:name="_GoBack"/>
+      <w:bookmarkEnd w:id="1"/>
     </w:p>
     <w:p>
       <w:pPr>
@@ -1327,18 +1267,7 @@
           <w:szCs w:val="20"/>
           <w:shd w:val="clear" w:color="auto" w:fill="F9F2F4"/>
         </w:rPr>
-        <w:t>pmd.bat -d c:\src</w:t>
-      </w:r>
-      <w:r>
-        <w:rPr>
-          <w:rFonts w:ascii="Courier New" w:eastAsia="Courier New" w:hAnsi="Courier New" w:cs="Courier New"/>
-          <w:b/>
-          <w:color w:val="C7254E"/>
-          <w:sz w:val="20"/>
-          <w:szCs w:val="20"/>
-          <w:shd w:val="clear" w:color="auto" w:fill="F9F2F4"/>
-        </w:rPr>
-        <w:t xml:space="preserve"> -R </w:t>
+        <w:t xml:space="preserve">pmd.bat -d c:\src -R </w:t>
       </w:r>
       <w:proofErr w:type="spellStart"/>
       <w:r>
@@ -2099,6 +2028,29 @@
       <w:szCs w:val="30"/>
     </w:rPr>
   </w:style>
+  <w:style w:type="character" w:styleId="Hipervnculo">
+    <w:name w:val="Hyperlink"/>
+    <w:basedOn w:val="Fuentedeprrafopredeter"/>
+    <w:uiPriority w:val="99"/>
+    <w:unhideWhenUsed/>
+    <w:rsid w:val="00015A6C"/>
+    <w:rPr>
+      <w:color w:val="0000FF" w:themeColor="hyperlink"/>
+      <w:u w:val="single"/>
+    </w:rPr>
+  </w:style>
+  <w:style w:type="character" w:styleId="Mencinsinresolver">
+    <w:name w:val="Unresolved Mention"/>
+    <w:basedOn w:val="Fuentedeprrafopredeter"/>
+    <w:uiPriority w:val="99"/>
+    <w:semiHidden/>
+    <w:unhideWhenUsed/>
+    <w:rsid w:val="00015A6C"/>
+    <w:rPr>
+      <w:color w:val="605E5C"/>
+      <w:shd w:val="clear" w:color="auto" w:fill="E1DFDD"/>
+    </w:rPr>
+  </w:style>
 </w:styles>
 </file>
 

</xml_diff>

<commit_message>
Actualizado manual de instalación
</commit_message>
<xml_diff>
--- a/PMD/Manual de Instalacion PMD.docx
+++ b/PMD/Manual de Instalacion PMD.docx
@@ -27,18 +27,14 @@
     </w:p>
     <w:p>
       <w:pPr>
+        <w:pStyle w:val="Prrafodelista"/>
         <w:numPr>
           <w:ilvl w:val="0"/>
-          <w:numId w:val="1"/>
+          <w:numId w:val="3"/>
         </w:numPr>
       </w:pPr>
-      <w:proofErr w:type="spellStart"/>
-      <w:r>
-        <w:t>Instalacion</w:t>
-      </w:r>
-      <w:proofErr w:type="spellEnd"/>
-      <w:r>
-        <w:t xml:space="preserve"> herramienta en Linux</w:t>
+      <w:r>
+        <w:t>Instalacion herramienta en Linux</w:t>
       </w:r>
     </w:p>
     <w:p>
@@ -112,27 +108,15 @@
         </w:rPr>
         <w:t xml:space="preserve">$ </w:t>
       </w:r>
-      <w:proofErr w:type="spellStart"/>
-      <w:r>
-        <w:rPr>
-          <w:rFonts w:ascii="Courier New" w:eastAsia="Courier New" w:hAnsi="Courier New" w:cs="Courier New"/>
-          <w:color w:val="333333"/>
-          <w:sz w:val="20"/>
-          <w:szCs w:val="20"/>
-          <w:shd w:val="clear" w:color="auto" w:fill="F5F5F5"/>
-        </w:rPr>
-        <w:t>wget</w:t>
-      </w:r>
-      <w:proofErr w:type="spellEnd"/>
-      <w:r>
-        <w:rPr>
-          <w:rFonts w:ascii="Courier New" w:eastAsia="Courier New" w:hAnsi="Courier New" w:cs="Courier New"/>
-          <w:color w:val="333333"/>
-          <w:sz w:val="20"/>
-          <w:szCs w:val="20"/>
-          <w:shd w:val="clear" w:color="auto" w:fill="F5F5F5"/>
-        </w:rPr>
-        <w:t xml:space="preserve"> https://github.com/pmd/pmd/releases/download/pmd_releases%2F6.41.0/pmd-bin-6.41.0.zip</w:t>
+      <w:r>
+        <w:rPr>
+          <w:rFonts w:ascii="Courier New" w:eastAsia="Courier New" w:hAnsi="Courier New" w:cs="Courier New"/>
+          <w:color w:val="333333"/>
+          <w:sz w:val="20"/>
+          <w:szCs w:val="20"/>
+          <w:shd w:val="clear" w:color="auto" w:fill="F5F5F5"/>
+        </w:rPr>
+        <w:t>wget https://github.com/pmd/pmd/releases/download/pmd_releases%2F6.41.0/pmd-bin-6.41.0.zip</w:t>
       </w:r>
     </w:p>
     <w:p>
@@ -155,27 +139,15 @@
         </w:rPr>
         <w:t xml:space="preserve">$ </w:t>
       </w:r>
-      <w:proofErr w:type="spellStart"/>
-      <w:r>
-        <w:rPr>
-          <w:rFonts w:ascii="Courier New" w:eastAsia="Courier New" w:hAnsi="Courier New" w:cs="Courier New"/>
-          <w:color w:val="333333"/>
-          <w:sz w:val="20"/>
-          <w:szCs w:val="20"/>
-          <w:shd w:val="clear" w:color="auto" w:fill="F5F5F5"/>
-        </w:rPr>
-        <w:t>unzip</w:t>
-      </w:r>
-      <w:proofErr w:type="spellEnd"/>
-      <w:r>
-        <w:rPr>
-          <w:rFonts w:ascii="Courier New" w:eastAsia="Courier New" w:hAnsi="Courier New" w:cs="Courier New"/>
-          <w:color w:val="333333"/>
-          <w:sz w:val="20"/>
-          <w:szCs w:val="20"/>
-          <w:shd w:val="clear" w:color="auto" w:fill="F5F5F5"/>
-        </w:rPr>
-        <w:t xml:space="preserve"> pmd-bin-6.41.0.zip</w:t>
+      <w:r>
+        <w:rPr>
+          <w:rFonts w:ascii="Courier New" w:eastAsia="Courier New" w:hAnsi="Courier New" w:cs="Courier New"/>
+          <w:color w:val="333333"/>
+          <w:sz w:val="20"/>
+          <w:szCs w:val="20"/>
+          <w:shd w:val="clear" w:color="auto" w:fill="F5F5F5"/>
+        </w:rPr>
+        <w:t>unzip pmd-bin-6.41.0.zip</w:t>
       </w:r>
     </w:p>
     <w:p>
@@ -208,7 +180,6 @@
         </w:rPr>
         <w:t xml:space="preserve">alias </w:t>
       </w:r>
-      <w:proofErr w:type="spellStart"/>
       <w:r>
         <w:rPr>
           <w:rFonts w:ascii="Courier New" w:eastAsia="Courier New" w:hAnsi="Courier New" w:cs="Courier New"/>
@@ -219,7 +190,6 @@
         </w:rPr>
         <w:t>pmd</w:t>
       </w:r>
-      <w:proofErr w:type="spellEnd"/>
       <w:r>
         <w:rPr>
           <w:rFonts w:ascii="Courier New" w:eastAsia="Courier New" w:hAnsi="Courier New" w:cs="Courier New"/>
@@ -259,226 +229,20 @@
           <w:szCs w:val="20"/>
           <w:shd w:val="clear" w:color="auto" w:fill="F5F5F5"/>
         </w:rPr>
-        <w:t xml:space="preserve">/pmd-bin-6.41.0/bin/run.sh </w:t>
-      </w:r>
-      <w:proofErr w:type="spellStart"/>
-      <w:r>
-        <w:rPr>
-          <w:rFonts w:ascii="Courier New" w:eastAsia="Courier New" w:hAnsi="Courier New" w:cs="Courier New"/>
-          <w:color w:val="DD1144"/>
-          <w:sz w:val="20"/>
-          <w:szCs w:val="20"/>
-          <w:shd w:val="clear" w:color="auto" w:fill="F5F5F5"/>
-        </w:rPr>
-        <w:t>pmd</w:t>
-      </w:r>
-      <w:proofErr w:type="spellEnd"/>
-      <w:r>
-        <w:rPr>
-          <w:rFonts w:ascii="Courier New" w:eastAsia="Courier New" w:hAnsi="Courier New" w:cs="Courier New"/>
-          <w:color w:val="DD1144"/>
-          <w:sz w:val="20"/>
-          <w:szCs w:val="20"/>
-          <w:shd w:val="clear" w:color="auto" w:fill="F5F5F5"/>
-        </w:rPr>
-        <w:t>"</w:t>
-      </w:r>
-    </w:p>
-    <w:p>
-      <w:pPr>
-        <w:spacing w:after="160" w:line="342" w:lineRule="auto"/>
-      </w:pPr>
-      <w:r>
-        <w:rPr>
-          <w:rFonts w:ascii="Courier New" w:eastAsia="Courier New" w:hAnsi="Courier New" w:cs="Courier New"/>
-          <w:color w:val="008080"/>
-          <w:sz w:val="20"/>
-          <w:szCs w:val="20"/>
-          <w:shd w:val="clear" w:color="auto" w:fill="F5F5F5"/>
-        </w:rPr>
-        <w:t xml:space="preserve">$ </w:t>
-      </w:r>
-      <w:proofErr w:type="spellStart"/>
-      <w:r>
-        <w:rPr>
-          <w:rFonts w:ascii="Courier New" w:eastAsia="Courier New" w:hAnsi="Courier New" w:cs="Courier New"/>
-          <w:color w:val="333333"/>
-          <w:sz w:val="20"/>
-          <w:szCs w:val="20"/>
-          <w:shd w:val="clear" w:color="auto" w:fill="F5F5F5"/>
-        </w:rPr>
-        <w:t>pmd</w:t>
-      </w:r>
-      <w:proofErr w:type="spellEnd"/>
-      <w:r>
-        <w:rPr>
-          <w:rFonts w:ascii="Courier New" w:eastAsia="Courier New" w:hAnsi="Courier New" w:cs="Courier New"/>
-          <w:color w:val="333333"/>
-          <w:sz w:val="20"/>
-          <w:szCs w:val="20"/>
-          <w:shd w:val="clear" w:color="auto" w:fill="F5F5F5"/>
-        </w:rPr>
-        <w:t xml:space="preserve"> </w:t>
-      </w:r>
-      <w:r>
-        <w:rPr>
-          <w:rFonts w:ascii="Courier New" w:eastAsia="Courier New" w:hAnsi="Courier New" w:cs="Courier New"/>
-          <w:color w:val="000080"/>
-          <w:sz w:val="20"/>
-          <w:szCs w:val="20"/>
-          <w:shd w:val="clear" w:color="auto" w:fill="F5F5F5"/>
-        </w:rPr>
-        <w:t>-d</w:t>
-      </w:r>
-      <w:r>
-        <w:rPr>
-          <w:rFonts w:ascii="Courier New" w:eastAsia="Courier New" w:hAnsi="Courier New" w:cs="Courier New"/>
-          <w:color w:val="333333"/>
-          <w:sz w:val="20"/>
-          <w:szCs w:val="20"/>
-          <w:shd w:val="clear" w:color="auto" w:fill="F5F5F5"/>
-        </w:rPr>
-        <w:t xml:space="preserve"> /</w:t>
-      </w:r>
-      <w:proofErr w:type="spellStart"/>
-      <w:r>
-        <w:rPr>
-          <w:rFonts w:ascii="Courier New" w:eastAsia="Courier New" w:hAnsi="Courier New" w:cs="Courier New"/>
-          <w:color w:val="333333"/>
-          <w:sz w:val="20"/>
-          <w:szCs w:val="20"/>
-          <w:shd w:val="clear" w:color="auto" w:fill="F5F5F5"/>
-        </w:rPr>
-        <w:t>usr</w:t>
-      </w:r>
-      <w:proofErr w:type="spellEnd"/>
-      <w:r>
-        <w:rPr>
-          <w:rFonts w:ascii="Courier New" w:eastAsia="Courier New" w:hAnsi="Courier New" w:cs="Courier New"/>
-          <w:color w:val="333333"/>
-          <w:sz w:val="20"/>
-          <w:szCs w:val="20"/>
-          <w:shd w:val="clear" w:color="auto" w:fill="F5F5F5"/>
-        </w:rPr>
-        <w:t>/</w:t>
-      </w:r>
-      <w:proofErr w:type="spellStart"/>
-      <w:r>
-        <w:rPr>
-          <w:rFonts w:ascii="Courier New" w:eastAsia="Courier New" w:hAnsi="Courier New" w:cs="Courier New"/>
-          <w:color w:val="333333"/>
-          <w:sz w:val="20"/>
-          <w:szCs w:val="20"/>
-          <w:shd w:val="clear" w:color="auto" w:fill="F5F5F5"/>
-        </w:rPr>
-        <w:t>src</w:t>
-      </w:r>
-      <w:proofErr w:type="spellEnd"/>
-      <w:r>
-        <w:rPr>
-          <w:rFonts w:ascii="Courier New" w:eastAsia="Courier New" w:hAnsi="Courier New" w:cs="Courier New"/>
-          <w:color w:val="333333"/>
-          <w:sz w:val="20"/>
-          <w:szCs w:val="20"/>
-          <w:shd w:val="clear" w:color="auto" w:fill="F5F5F5"/>
-        </w:rPr>
-        <w:t xml:space="preserve"> </w:t>
-      </w:r>
-      <w:r>
-        <w:rPr>
-          <w:rFonts w:ascii="Courier New" w:eastAsia="Courier New" w:hAnsi="Courier New" w:cs="Courier New"/>
-          <w:color w:val="000080"/>
-          <w:sz w:val="20"/>
-          <w:szCs w:val="20"/>
-          <w:shd w:val="clear" w:color="auto" w:fill="F5F5F5"/>
-        </w:rPr>
-        <w:t>-R</w:t>
-      </w:r>
-      <w:r>
-        <w:rPr>
-          <w:rFonts w:ascii="Courier New" w:eastAsia="Courier New" w:hAnsi="Courier New" w:cs="Courier New"/>
-          <w:color w:val="333333"/>
-          <w:sz w:val="20"/>
-          <w:szCs w:val="20"/>
-          <w:shd w:val="clear" w:color="auto" w:fill="F5F5F5"/>
-        </w:rPr>
-        <w:t xml:space="preserve"> </w:t>
-      </w:r>
-      <w:proofErr w:type="spellStart"/>
-      <w:r>
-        <w:rPr>
-          <w:rFonts w:ascii="Courier New" w:eastAsia="Courier New" w:hAnsi="Courier New" w:cs="Courier New"/>
-          <w:color w:val="333333"/>
-          <w:sz w:val="20"/>
-          <w:szCs w:val="20"/>
-          <w:shd w:val="clear" w:color="auto" w:fill="F5F5F5"/>
-        </w:rPr>
-        <w:t>rulesets</w:t>
-      </w:r>
-      <w:proofErr w:type="spellEnd"/>
-      <w:r>
-        <w:rPr>
-          <w:rFonts w:ascii="Courier New" w:eastAsia="Courier New" w:hAnsi="Courier New" w:cs="Courier New"/>
-          <w:color w:val="333333"/>
-          <w:sz w:val="20"/>
-          <w:szCs w:val="20"/>
-          <w:shd w:val="clear" w:color="auto" w:fill="F5F5F5"/>
-        </w:rPr>
-        <w:t xml:space="preserve">/java/quickstart.xml </w:t>
-      </w:r>
-      <w:r>
-        <w:rPr>
-          <w:rFonts w:ascii="Courier New" w:eastAsia="Courier New" w:hAnsi="Courier New" w:cs="Courier New"/>
-          <w:color w:val="000080"/>
-          <w:sz w:val="20"/>
-          <w:szCs w:val="20"/>
-          <w:shd w:val="clear" w:color="auto" w:fill="F5F5F5"/>
-        </w:rPr>
-        <w:t>-f</w:t>
-      </w:r>
-      <w:r>
-        <w:rPr>
-          <w:rFonts w:ascii="Courier New" w:eastAsia="Courier New" w:hAnsi="Courier New" w:cs="Courier New"/>
-          <w:color w:val="333333"/>
-          <w:sz w:val="20"/>
-          <w:szCs w:val="20"/>
-          <w:shd w:val="clear" w:color="auto" w:fill="F5F5F5"/>
-        </w:rPr>
-        <w:t xml:space="preserve"> </w:t>
-      </w:r>
-      <w:proofErr w:type="spellStart"/>
-      <w:r>
-        <w:rPr>
-          <w:rFonts w:ascii="Courier New" w:eastAsia="Courier New" w:hAnsi="Courier New" w:cs="Courier New"/>
-          <w:color w:val="333333"/>
-          <w:sz w:val="20"/>
-          <w:szCs w:val="20"/>
-          <w:shd w:val="clear" w:color="auto" w:fill="F5F5F5"/>
-        </w:rPr>
-        <w:t>text</w:t>
-      </w:r>
-      <w:proofErr w:type="spellEnd"/>
-    </w:p>
-    <w:p>
-      <w:pPr>
+        <w:t>/pmd-bin-6.41.0/bin/run.sh pmd"</w:t>
+      </w:r>
+    </w:p>
+    <w:p>
+      <w:pPr>
+        <w:pStyle w:val="Prrafodelista"/>
         <w:numPr>
           <w:ilvl w:val="0"/>
-          <w:numId w:val="1"/>
+          <w:numId w:val="3"/>
         </w:numPr>
       </w:pPr>
-      <w:proofErr w:type="spellStart"/>
-      <w:r>
-        <w:t>Instalacion</w:t>
-      </w:r>
-      <w:proofErr w:type="spellEnd"/>
-      <w:r>
-        <w:t xml:space="preserve"> herramienta en </w:t>
-      </w:r>
-      <w:proofErr w:type="spellStart"/>
-      <w:r>
-        <w:t>MacOs</w:t>
-      </w:r>
-      <w:proofErr w:type="spellEnd"/>
+      <w:r>
+        <w:t>Instalacion herramienta en MacOs</w:t>
+      </w:r>
     </w:p>
     <w:p>
       <w:pPr>
@@ -551,27 +315,15 @@
         </w:rPr>
         <w:t xml:space="preserve">$ </w:t>
       </w:r>
-      <w:proofErr w:type="spellStart"/>
-      <w:r>
-        <w:rPr>
-          <w:rFonts w:ascii="Courier New" w:eastAsia="Courier New" w:hAnsi="Courier New" w:cs="Courier New"/>
-          <w:color w:val="333333"/>
-          <w:sz w:val="20"/>
-          <w:szCs w:val="20"/>
-          <w:shd w:val="clear" w:color="auto" w:fill="F5F5F5"/>
-        </w:rPr>
-        <w:t>curl</w:t>
-      </w:r>
-      <w:proofErr w:type="spellEnd"/>
-      <w:r>
-        <w:rPr>
-          <w:rFonts w:ascii="Courier New" w:eastAsia="Courier New" w:hAnsi="Courier New" w:cs="Courier New"/>
-          <w:color w:val="333333"/>
-          <w:sz w:val="20"/>
-          <w:szCs w:val="20"/>
-          <w:shd w:val="clear" w:color="auto" w:fill="F5F5F5"/>
-        </w:rPr>
-        <w:t xml:space="preserve"> </w:t>
+      <w:r>
+        <w:rPr>
+          <w:rFonts w:ascii="Courier New" w:eastAsia="Courier New" w:hAnsi="Courier New" w:cs="Courier New"/>
+          <w:color w:val="333333"/>
+          <w:sz w:val="20"/>
+          <w:szCs w:val="20"/>
+          <w:shd w:val="clear" w:color="auto" w:fill="F5F5F5"/>
+        </w:rPr>
+        <w:t xml:space="preserve">curl </w:t>
       </w:r>
       <w:r>
         <w:rPr>
@@ -614,27 +366,15 @@
         </w:rPr>
         <w:t xml:space="preserve">$ </w:t>
       </w:r>
-      <w:proofErr w:type="spellStart"/>
-      <w:r>
-        <w:rPr>
-          <w:rFonts w:ascii="Courier New" w:eastAsia="Courier New" w:hAnsi="Courier New" w:cs="Courier New"/>
-          <w:color w:val="333333"/>
-          <w:sz w:val="20"/>
-          <w:szCs w:val="20"/>
-          <w:shd w:val="clear" w:color="auto" w:fill="F5F5F5"/>
-        </w:rPr>
-        <w:t>unzip</w:t>
-      </w:r>
-      <w:proofErr w:type="spellEnd"/>
-      <w:r>
-        <w:rPr>
-          <w:rFonts w:ascii="Courier New" w:eastAsia="Courier New" w:hAnsi="Courier New" w:cs="Courier New"/>
-          <w:color w:val="333333"/>
-          <w:sz w:val="20"/>
-          <w:szCs w:val="20"/>
-          <w:shd w:val="clear" w:color="auto" w:fill="F5F5F5"/>
-        </w:rPr>
-        <w:t xml:space="preserve"> pmd-bin-6.41.0.zip</w:t>
+      <w:r>
+        <w:rPr>
+          <w:rFonts w:ascii="Courier New" w:eastAsia="Courier New" w:hAnsi="Courier New" w:cs="Courier New"/>
+          <w:color w:val="333333"/>
+          <w:sz w:val="20"/>
+          <w:szCs w:val="20"/>
+          <w:shd w:val="clear" w:color="auto" w:fill="F5F5F5"/>
+        </w:rPr>
+        <w:t>unzip pmd-bin-6.41.0.zip</w:t>
       </w:r>
     </w:p>
     <w:p>
@@ -667,7 +407,6 @@
         </w:rPr>
         <w:t xml:space="preserve">alias </w:t>
       </w:r>
-      <w:proofErr w:type="spellStart"/>
       <w:r>
         <w:rPr>
           <w:rFonts w:ascii="Courier New" w:eastAsia="Courier New" w:hAnsi="Courier New" w:cs="Courier New"/>
@@ -678,7 +417,6 @@
         </w:rPr>
         <w:t>pmd</w:t>
       </w:r>
-      <w:proofErr w:type="spellEnd"/>
       <w:r>
         <w:rPr>
           <w:rFonts w:ascii="Courier New" w:eastAsia="Courier New" w:hAnsi="Courier New" w:cs="Courier New"/>
@@ -718,220 +456,19 @@
           <w:szCs w:val="20"/>
           <w:shd w:val="clear" w:color="auto" w:fill="F5F5F5"/>
         </w:rPr>
-        <w:t xml:space="preserve">/pmd-bin-6.41.0/bin/run.sh </w:t>
-      </w:r>
-      <w:proofErr w:type="spellStart"/>
-      <w:r>
-        <w:rPr>
-          <w:rFonts w:ascii="Courier New" w:eastAsia="Courier New" w:hAnsi="Courier New" w:cs="Courier New"/>
-          <w:color w:val="DD1144"/>
-          <w:sz w:val="20"/>
-          <w:szCs w:val="20"/>
-          <w:shd w:val="clear" w:color="auto" w:fill="F5F5F5"/>
-        </w:rPr>
-        <w:t>pmd</w:t>
-      </w:r>
-      <w:proofErr w:type="spellEnd"/>
-      <w:r>
-        <w:rPr>
-          <w:rFonts w:ascii="Courier New" w:eastAsia="Courier New" w:hAnsi="Courier New" w:cs="Courier New"/>
-          <w:color w:val="DD1144"/>
-          <w:sz w:val="20"/>
-          <w:szCs w:val="20"/>
-          <w:shd w:val="clear" w:color="auto" w:fill="F5F5F5"/>
-        </w:rPr>
-        <w:t>"</w:t>
-      </w:r>
-    </w:p>
-    <w:p>
-      <w:pPr>
-        <w:spacing w:after="160" w:line="342" w:lineRule="auto"/>
-      </w:pPr>
-      <w:r>
-        <w:rPr>
-          <w:rFonts w:ascii="Courier New" w:eastAsia="Courier New" w:hAnsi="Courier New" w:cs="Courier New"/>
-          <w:color w:val="008080"/>
-          <w:sz w:val="20"/>
-          <w:szCs w:val="20"/>
-          <w:shd w:val="clear" w:color="auto" w:fill="F5F5F5"/>
-        </w:rPr>
-        <w:t xml:space="preserve">$ </w:t>
-      </w:r>
-      <w:proofErr w:type="spellStart"/>
-      <w:r>
-        <w:rPr>
-          <w:rFonts w:ascii="Courier New" w:eastAsia="Courier New" w:hAnsi="Courier New" w:cs="Courier New"/>
-          <w:color w:val="333333"/>
-          <w:sz w:val="20"/>
-          <w:szCs w:val="20"/>
-          <w:shd w:val="clear" w:color="auto" w:fill="F5F5F5"/>
-        </w:rPr>
-        <w:t>pmd</w:t>
-      </w:r>
-      <w:proofErr w:type="spellEnd"/>
-      <w:r>
-        <w:rPr>
-          <w:rFonts w:ascii="Courier New" w:eastAsia="Courier New" w:hAnsi="Courier New" w:cs="Courier New"/>
-          <w:color w:val="333333"/>
-          <w:sz w:val="20"/>
-          <w:szCs w:val="20"/>
-          <w:shd w:val="clear" w:color="auto" w:fill="F5F5F5"/>
-        </w:rPr>
-        <w:t xml:space="preserve"> </w:t>
-      </w:r>
-      <w:r>
-        <w:rPr>
-          <w:rFonts w:ascii="Courier New" w:eastAsia="Courier New" w:hAnsi="Courier New" w:cs="Courier New"/>
-          <w:color w:val="000080"/>
-          <w:sz w:val="20"/>
-          <w:szCs w:val="20"/>
-          <w:shd w:val="clear" w:color="auto" w:fill="F5F5F5"/>
-        </w:rPr>
-        <w:t>-d</w:t>
-      </w:r>
-      <w:r>
-        <w:rPr>
-          <w:rFonts w:ascii="Courier New" w:eastAsia="Courier New" w:hAnsi="Courier New" w:cs="Courier New"/>
-          <w:color w:val="333333"/>
-          <w:sz w:val="20"/>
-          <w:szCs w:val="20"/>
-          <w:shd w:val="clear" w:color="auto" w:fill="F5F5F5"/>
-        </w:rPr>
-        <w:t xml:space="preserve"> /</w:t>
-      </w:r>
-      <w:proofErr w:type="spellStart"/>
-      <w:r>
-        <w:rPr>
-          <w:rFonts w:ascii="Courier New" w:eastAsia="Courier New" w:hAnsi="Courier New" w:cs="Courier New"/>
-          <w:color w:val="333333"/>
-          <w:sz w:val="20"/>
-          <w:szCs w:val="20"/>
-          <w:shd w:val="clear" w:color="auto" w:fill="F5F5F5"/>
-        </w:rPr>
-        <w:t>usr</w:t>
-      </w:r>
-      <w:proofErr w:type="spellEnd"/>
-      <w:r>
-        <w:rPr>
-          <w:rFonts w:ascii="Courier New" w:eastAsia="Courier New" w:hAnsi="Courier New" w:cs="Courier New"/>
-          <w:color w:val="333333"/>
-          <w:sz w:val="20"/>
-          <w:szCs w:val="20"/>
-          <w:shd w:val="clear" w:color="auto" w:fill="F5F5F5"/>
-        </w:rPr>
-        <w:t>/</w:t>
-      </w:r>
-      <w:proofErr w:type="spellStart"/>
-      <w:r>
-        <w:rPr>
-          <w:rFonts w:ascii="Courier New" w:eastAsia="Courier New" w:hAnsi="Courier New" w:cs="Courier New"/>
-          <w:color w:val="333333"/>
-          <w:sz w:val="20"/>
-          <w:szCs w:val="20"/>
-          <w:shd w:val="clear" w:color="auto" w:fill="F5F5F5"/>
-        </w:rPr>
-        <w:t>src</w:t>
-      </w:r>
-      <w:proofErr w:type="spellEnd"/>
-      <w:r>
-        <w:rPr>
-          <w:rFonts w:ascii="Courier New" w:eastAsia="Courier New" w:hAnsi="Courier New" w:cs="Courier New"/>
-          <w:color w:val="333333"/>
-          <w:sz w:val="20"/>
-          <w:szCs w:val="20"/>
-          <w:shd w:val="clear" w:color="auto" w:fill="F5F5F5"/>
-        </w:rPr>
-        <w:t xml:space="preserve"> </w:t>
-      </w:r>
-      <w:r>
-        <w:rPr>
-          <w:rFonts w:ascii="Courier New" w:eastAsia="Courier New" w:hAnsi="Courier New" w:cs="Courier New"/>
-          <w:color w:val="000080"/>
-          <w:sz w:val="20"/>
-          <w:szCs w:val="20"/>
-          <w:shd w:val="clear" w:color="auto" w:fill="F5F5F5"/>
-        </w:rPr>
-        <w:t>-R</w:t>
-      </w:r>
-      <w:r>
-        <w:rPr>
-          <w:rFonts w:ascii="Courier New" w:eastAsia="Courier New" w:hAnsi="Courier New" w:cs="Courier New"/>
-          <w:color w:val="333333"/>
-          <w:sz w:val="20"/>
-          <w:szCs w:val="20"/>
-          <w:shd w:val="clear" w:color="auto" w:fill="F5F5F5"/>
-        </w:rPr>
-        <w:t xml:space="preserve"> </w:t>
-      </w:r>
-      <w:proofErr w:type="spellStart"/>
-      <w:r>
-        <w:rPr>
-          <w:rFonts w:ascii="Courier New" w:eastAsia="Courier New" w:hAnsi="Courier New" w:cs="Courier New"/>
-          <w:color w:val="333333"/>
-          <w:sz w:val="20"/>
-          <w:szCs w:val="20"/>
-          <w:shd w:val="clear" w:color="auto" w:fill="F5F5F5"/>
-        </w:rPr>
-        <w:t>rulesets</w:t>
-      </w:r>
-      <w:proofErr w:type="spellEnd"/>
-      <w:r>
-        <w:rPr>
-          <w:rFonts w:ascii="Courier New" w:eastAsia="Courier New" w:hAnsi="Courier New" w:cs="Courier New"/>
-          <w:color w:val="333333"/>
-          <w:sz w:val="20"/>
-          <w:szCs w:val="20"/>
-          <w:shd w:val="clear" w:color="auto" w:fill="F5F5F5"/>
-        </w:rPr>
-        <w:t xml:space="preserve">/java/quickstart.xml </w:t>
-      </w:r>
-      <w:r>
-        <w:rPr>
-          <w:rFonts w:ascii="Courier New" w:eastAsia="Courier New" w:hAnsi="Courier New" w:cs="Courier New"/>
-          <w:color w:val="000080"/>
-          <w:sz w:val="20"/>
-          <w:szCs w:val="20"/>
-          <w:shd w:val="clear" w:color="auto" w:fill="F5F5F5"/>
-        </w:rPr>
-        <w:t>-f</w:t>
-      </w:r>
-      <w:r>
-        <w:rPr>
-          <w:rFonts w:ascii="Courier New" w:eastAsia="Courier New" w:hAnsi="Courier New" w:cs="Courier New"/>
-          <w:color w:val="333333"/>
-          <w:sz w:val="20"/>
-          <w:szCs w:val="20"/>
-          <w:shd w:val="clear" w:color="auto" w:fill="F5F5F5"/>
-        </w:rPr>
-        <w:t xml:space="preserve"> </w:t>
-      </w:r>
-      <w:proofErr w:type="spellStart"/>
-      <w:r>
-        <w:rPr>
-          <w:rFonts w:ascii="Courier New" w:eastAsia="Courier New" w:hAnsi="Courier New" w:cs="Courier New"/>
-          <w:color w:val="333333"/>
-          <w:sz w:val="20"/>
-          <w:szCs w:val="20"/>
-          <w:shd w:val="clear" w:color="auto" w:fill="F5F5F5"/>
-        </w:rPr>
-        <w:t>text</w:t>
-      </w:r>
-      <w:proofErr w:type="spellEnd"/>
-    </w:p>
-    <w:p>
-      <w:pPr>
+        <w:t>/pmd-bin-6.41.0/bin/run.sh pmd"</w:t>
+      </w:r>
+    </w:p>
+    <w:p>
+      <w:pPr>
+        <w:pStyle w:val="Prrafodelista"/>
         <w:numPr>
           <w:ilvl w:val="0"/>
-          <w:numId w:val="1"/>
+          <w:numId w:val="3"/>
         </w:numPr>
       </w:pPr>
-      <w:proofErr w:type="spellStart"/>
-      <w:r>
-        <w:t>Instalacion</w:t>
-      </w:r>
-      <w:proofErr w:type="spellEnd"/>
-      <w:r>
-        <w:t xml:space="preserve"> herramienta en Windows</w:t>
+      <w:r>
+        <w:t>Instalacion herramienta en Windows</w:t>
       </w:r>
     </w:p>
     <w:p>
@@ -1155,13 +692,63 @@
         </w:rPr>
         <w:t xml:space="preserve"> PATH</w:t>
       </w:r>
+    </w:p>
+    <w:p>
+      <w:pPr>
+        <w:spacing w:after="160"/>
+        <w:ind w:firstLine="720"/>
+        <w:rPr>
+          <w:rFonts w:ascii="Courier New" w:eastAsia="Courier New" w:hAnsi="Courier New" w:cs="Courier New"/>
+          <w:b/>
+          <w:color w:val="C7254E"/>
+          <w:sz w:val="20"/>
+          <w:szCs w:val="20"/>
+          <w:shd w:val="clear" w:color="auto" w:fill="F9F2F4"/>
+        </w:rPr>
+      </w:pPr>
+      <w:r>
+        <w:rPr>
+          <w:b/>
+          <w:color w:val="333333"/>
+        </w:rPr>
+        <w:t xml:space="preserve">Temporal, en el cmd: </w:t>
+      </w:r>
+      <w:r>
+        <w:rPr>
+          <w:rFonts w:ascii="Courier New" w:eastAsia="Courier New" w:hAnsi="Courier New" w:cs="Courier New"/>
+          <w:b/>
+          <w:color w:val="C7254E"/>
+          <w:sz w:val="20"/>
+          <w:szCs w:val="20"/>
+          <w:shd w:val="clear" w:color="auto" w:fill="F9F2F4"/>
+        </w:rPr>
+        <w:t>SET PATH=C:\pmd-bin-6.41.0\bin;%PATH%</w:t>
+      </w:r>
+    </w:p>
+    <w:p>
+      <w:pPr>
+        <w:rPr>
+          <w:b/>
+        </w:rPr>
+      </w:pPr>
+      <w:r>
+        <w:rPr>
+          <w:b/>
+        </w:rPr>
+        <w:t>Ejecución</w:t>
+      </w:r>
       <w:bookmarkStart w:id="1" w:name="_GoBack"/>
       <w:bookmarkEnd w:id="1"/>
+      <w:r>
+        <w:rPr>
+          <w:b/>
+        </w:rPr>
+        <w:t>:</w:t>
+      </w:r>
     </w:p>
     <w:p>
       <w:pPr>
         <w:spacing w:after="160"/>
-        <w:ind w:firstLine="720"/>
         <w:rPr>
           <w:rFonts w:ascii="Courier New" w:eastAsia="Courier New" w:hAnsi="Courier New" w:cs="Courier New"/>
           <w:b/>
@@ -1171,39 +758,348 @@
           <w:shd w:val="clear" w:color="auto" w:fill="F9F2F4"/>
         </w:rPr>
       </w:pPr>
-      <w:r>
-        <w:rPr>
-          <w:b/>
-          <w:color w:val="333333"/>
-        </w:rPr>
-        <w:t xml:space="preserve">Temporal, en el </w:t>
-      </w:r>
-      <w:proofErr w:type="spellStart"/>
-      <w:r>
-        <w:rPr>
-          <w:b/>
-          <w:color w:val="333333"/>
-        </w:rPr>
-        <w:t>cmd</w:t>
-      </w:r>
-      <w:proofErr w:type="spellEnd"/>
-      <w:r>
-        <w:rPr>
-          <w:b/>
-          <w:color w:val="333333"/>
-        </w:rPr>
-        <w:t xml:space="preserve">: </w:t>
-      </w:r>
-      <w:r>
-        <w:rPr>
-          <w:rFonts w:ascii="Courier New" w:eastAsia="Courier New" w:hAnsi="Courier New" w:cs="Courier New"/>
-          <w:b/>
-          <w:color w:val="C7254E"/>
+    </w:p>
+    <w:p>
+      <w:pPr>
+        <w:pStyle w:val="Prrafodelista"/>
+        <w:numPr>
+          <w:ilvl w:val="0"/>
+          <w:numId w:val="2"/>
+        </w:numPr>
+        <w:spacing w:after="160"/>
+        <w:rPr>
+          <w:rFonts w:ascii="Courier New" w:eastAsia="Courier New" w:hAnsi="Courier New" w:cs="Courier New"/>
+          <w:b/>
+          <w:color w:val="000000" w:themeColor="text1"/>
           <w:sz w:val="20"/>
           <w:szCs w:val="20"/>
           <w:shd w:val="clear" w:color="auto" w:fill="F9F2F4"/>
         </w:rPr>
-        <w:t>SET PATH=C:\pmd-bin-6.41.0\bin;%PATH%</w:t>
+      </w:pPr>
+      <w:r>
+        <w:rPr>
+          <w:rFonts w:eastAsia="Courier New"/>
+          <w:bCs/>
+          <w:color w:val="000000" w:themeColor="text1"/>
+          <w:shd w:val="clear" w:color="auto" w:fill="F9F2F4"/>
+        </w:rPr>
+        <w:t>Ejecución en Linux</w:t>
+      </w:r>
+    </w:p>
+    <w:p>
+      <w:pPr>
+        <w:spacing w:after="160" w:line="342" w:lineRule="auto"/>
+      </w:pPr>
+      <w:r>
+        <w:rPr>
+          <w:rFonts w:ascii="Courier New" w:eastAsia="Courier New" w:hAnsi="Courier New" w:cs="Courier New"/>
+          <w:color w:val="333333"/>
+          <w:sz w:val="20"/>
+          <w:szCs w:val="20"/>
+          <w:shd w:val="clear" w:color="auto" w:fill="F5F5F5"/>
+        </w:rPr>
+        <w:t xml:space="preserve">pmd </w:t>
+      </w:r>
+      <w:r>
+        <w:rPr>
+          <w:rFonts w:ascii="Courier New" w:eastAsia="Courier New" w:hAnsi="Courier New" w:cs="Courier New"/>
+          <w:color w:val="000080"/>
+          <w:sz w:val="20"/>
+          <w:szCs w:val="20"/>
+          <w:shd w:val="clear" w:color="auto" w:fill="F5F5F5"/>
+        </w:rPr>
+        <w:t>-d</w:t>
+      </w:r>
+      <w:r>
+        <w:rPr>
+          <w:rFonts w:ascii="Courier New" w:eastAsia="Courier New" w:hAnsi="Courier New" w:cs="Courier New"/>
+          <w:color w:val="333333"/>
+          <w:sz w:val="20"/>
+          <w:szCs w:val="20"/>
+          <w:shd w:val="clear" w:color="auto" w:fill="F5F5F5"/>
+        </w:rPr>
+        <w:t xml:space="preserve"> </w:t>
+      </w:r>
+      <w:r>
+        <w:rPr>
+          <w:rFonts w:ascii="Courier New" w:eastAsia="Courier New" w:hAnsi="Courier New" w:cs="Courier New"/>
+          <w:color w:val="333333"/>
+          <w:sz w:val="20"/>
+          <w:szCs w:val="20"/>
+          <w:shd w:val="clear" w:color="auto" w:fill="F5F5F5"/>
+        </w:rPr>
+        <w:t>CODIGO</w:t>
+      </w:r>
+      <w:r>
+        <w:rPr>
+          <w:rFonts w:ascii="Courier New" w:eastAsia="Courier New" w:hAnsi="Courier New" w:cs="Courier New"/>
+          <w:color w:val="333333"/>
+          <w:sz w:val="20"/>
+          <w:szCs w:val="20"/>
+          <w:shd w:val="clear" w:color="auto" w:fill="F5F5F5"/>
+        </w:rPr>
+        <w:t xml:space="preserve"> </w:t>
+      </w:r>
+      <w:r>
+        <w:rPr>
+          <w:rFonts w:ascii="Courier New" w:eastAsia="Courier New" w:hAnsi="Courier New" w:cs="Courier New"/>
+          <w:color w:val="000080"/>
+          <w:sz w:val="20"/>
+          <w:szCs w:val="20"/>
+          <w:shd w:val="clear" w:color="auto" w:fill="F5F5F5"/>
+        </w:rPr>
+        <w:t>-R</w:t>
+      </w:r>
+      <w:r>
+        <w:rPr>
+          <w:rFonts w:ascii="Courier New" w:eastAsia="Courier New" w:hAnsi="Courier New" w:cs="Courier New"/>
+          <w:color w:val="333333"/>
+          <w:sz w:val="20"/>
+          <w:szCs w:val="20"/>
+          <w:shd w:val="clear" w:color="auto" w:fill="F5F5F5"/>
+        </w:rPr>
+        <w:t xml:space="preserve"> </w:t>
+      </w:r>
+      <w:r>
+        <w:rPr>
+          <w:rFonts w:ascii="Courier New" w:eastAsia="Courier New" w:hAnsi="Courier New" w:cs="Courier New"/>
+          <w:color w:val="333333"/>
+          <w:sz w:val="20"/>
+          <w:szCs w:val="20"/>
+          <w:shd w:val="clear" w:color="auto" w:fill="F5F5F5"/>
+        </w:rPr>
+        <w:t>RULESET</w:t>
+      </w:r>
+      <w:r>
+        <w:rPr>
+          <w:rFonts w:ascii="Courier New" w:eastAsia="Courier New" w:hAnsi="Courier New" w:cs="Courier New"/>
+          <w:color w:val="333333"/>
+          <w:sz w:val="20"/>
+          <w:szCs w:val="20"/>
+          <w:shd w:val="clear" w:color="auto" w:fill="F5F5F5"/>
+        </w:rPr>
+        <w:t xml:space="preserve"> </w:t>
+      </w:r>
+      <w:r>
+        <w:rPr>
+          <w:rFonts w:ascii="Courier New" w:eastAsia="Courier New" w:hAnsi="Courier New" w:cs="Courier New"/>
+          <w:color w:val="000080"/>
+          <w:sz w:val="20"/>
+          <w:szCs w:val="20"/>
+          <w:shd w:val="clear" w:color="auto" w:fill="F5F5F5"/>
+        </w:rPr>
+        <w:t>-f</w:t>
+      </w:r>
+      <w:r>
+        <w:rPr>
+          <w:rFonts w:ascii="Courier New" w:eastAsia="Courier New" w:hAnsi="Courier New" w:cs="Courier New"/>
+          <w:color w:val="333333"/>
+          <w:sz w:val="20"/>
+          <w:szCs w:val="20"/>
+          <w:shd w:val="clear" w:color="auto" w:fill="F5F5F5"/>
+        </w:rPr>
+        <w:t xml:space="preserve"> text</w:t>
+      </w:r>
+    </w:p>
+    <w:p>
+      <w:pPr>
+        <w:pStyle w:val="Prrafodelista"/>
+        <w:spacing w:after="160"/>
+        <w:rPr>
+          <w:rFonts w:ascii="Courier New" w:eastAsia="Courier New" w:hAnsi="Courier New" w:cs="Courier New"/>
+          <w:b/>
+          <w:color w:val="000000" w:themeColor="text1"/>
+          <w:sz w:val="20"/>
+          <w:szCs w:val="20"/>
+          <w:shd w:val="clear" w:color="auto" w:fill="F9F2F4"/>
+        </w:rPr>
+      </w:pPr>
+    </w:p>
+    <w:p>
+      <w:pPr>
+        <w:pStyle w:val="Prrafodelista"/>
+        <w:numPr>
+          <w:ilvl w:val="0"/>
+          <w:numId w:val="2"/>
+        </w:numPr>
+        <w:spacing w:after="160"/>
+        <w:rPr>
+          <w:rFonts w:ascii="Courier New" w:eastAsia="Courier New" w:hAnsi="Courier New" w:cs="Courier New"/>
+          <w:b/>
+          <w:color w:val="000000" w:themeColor="text1"/>
+          <w:sz w:val="20"/>
+          <w:szCs w:val="20"/>
+          <w:shd w:val="clear" w:color="auto" w:fill="F9F2F4"/>
+        </w:rPr>
+      </w:pPr>
+      <w:r>
+        <w:rPr>
+          <w:rFonts w:eastAsia="Courier New"/>
+          <w:bCs/>
+          <w:color w:val="000000" w:themeColor="text1"/>
+          <w:shd w:val="clear" w:color="auto" w:fill="F9F2F4"/>
+        </w:rPr>
+        <w:t xml:space="preserve">Ejecución en </w:t>
+      </w:r>
+      <w:r>
+        <w:rPr>
+          <w:rFonts w:eastAsia="Courier New"/>
+          <w:bCs/>
+          <w:color w:val="000000" w:themeColor="text1"/>
+          <w:shd w:val="clear" w:color="auto" w:fill="F9F2F4"/>
+        </w:rPr>
+        <w:t>MacOs</w:t>
+      </w:r>
+    </w:p>
+    <w:p>
+      <w:pPr>
+        <w:spacing w:after="160" w:line="342" w:lineRule="auto"/>
+      </w:pPr>
+      <w:r>
+        <w:rPr>
+          <w:rFonts w:ascii="Courier New" w:eastAsia="Courier New" w:hAnsi="Courier New" w:cs="Courier New"/>
+          <w:color w:val="333333"/>
+          <w:sz w:val="20"/>
+          <w:szCs w:val="20"/>
+          <w:shd w:val="clear" w:color="auto" w:fill="F5F5F5"/>
+        </w:rPr>
+        <w:t xml:space="preserve">pmd </w:t>
+      </w:r>
+      <w:r>
+        <w:rPr>
+          <w:rFonts w:ascii="Courier New" w:eastAsia="Courier New" w:hAnsi="Courier New" w:cs="Courier New"/>
+          <w:color w:val="000080"/>
+          <w:sz w:val="20"/>
+          <w:szCs w:val="20"/>
+          <w:shd w:val="clear" w:color="auto" w:fill="F5F5F5"/>
+        </w:rPr>
+        <w:t>-d</w:t>
+      </w:r>
+      <w:r>
+        <w:rPr>
+          <w:rFonts w:ascii="Courier New" w:eastAsia="Courier New" w:hAnsi="Courier New" w:cs="Courier New"/>
+          <w:color w:val="333333"/>
+          <w:sz w:val="20"/>
+          <w:szCs w:val="20"/>
+          <w:shd w:val="clear" w:color="auto" w:fill="F5F5F5"/>
+        </w:rPr>
+        <w:t xml:space="preserve"> </w:t>
+      </w:r>
+      <w:r>
+        <w:rPr>
+          <w:rFonts w:ascii="Courier New" w:eastAsia="Courier New" w:hAnsi="Courier New" w:cs="Courier New"/>
+          <w:color w:val="333333"/>
+          <w:sz w:val="20"/>
+          <w:szCs w:val="20"/>
+          <w:shd w:val="clear" w:color="auto" w:fill="F5F5F5"/>
+        </w:rPr>
+        <w:t>CODIGO</w:t>
+      </w:r>
+      <w:r>
+        <w:rPr>
+          <w:rFonts w:ascii="Courier New" w:eastAsia="Courier New" w:hAnsi="Courier New" w:cs="Courier New"/>
+          <w:color w:val="333333"/>
+          <w:sz w:val="20"/>
+          <w:szCs w:val="20"/>
+          <w:shd w:val="clear" w:color="auto" w:fill="F5F5F5"/>
+        </w:rPr>
+        <w:t xml:space="preserve"> </w:t>
+      </w:r>
+      <w:r>
+        <w:rPr>
+          <w:rFonts w:ascii="Courier New" w:eastAsia="Courier New" w:hAnsi="Courier New" w:cs="Courier New"/>
+          <w:color w:val="000080"/>
+          <w:sz w:val="20"/>
+          <w:szCs w:val="20"/>
+          <w:shd w:val="clear" w:color="auto" w:fill="F5F5F5"/>
+        </w:rPr>
+        <w:t>-R</w:t>
+      </w:r>
+      <w:r>
+        <w:rPr>
+          <w:rFonts w:ascii="Courier New" w:eastAsia="Courier New" w:hAnsi="Courier New" w:cs="Courier New"/>
+          <w:color w:val="333333"/>
+          <w:sz w:val="20"/>
+          <w:szCs w:val="20"/>
+          <w:shd w:val="clear" w:color="auto" w:fill="F5F5F5"/>
+        </w:rPr>
+        <w:t xml:space="preserve"> </w:t>
+      </w:r>
+      <w:r>
+        <w:rPr>
+          <w:rFonts w:ascii="Courier New" w:eastAsia="Courier New" w:hAnsi="Courier New" w:cs="Courier New"/>
+          <w:color w:val="333333"/>
+          <w:sz w:val="20"/>
+          <w:szCs w:val="20"/>
+          <w:shd w:val="clear" w:color="auto" w:fill="F5F5F5"/>
+        </w:rPr>
+        <w:t>RULESET</w:t>
+      </w:r>
+      <w:r>
+        <w:rPr>
+          <w:rFonts w:ascii="Courier New" w:eastAsia="Courier New" w:hAnsi="Courier New" w:cs="Courier New"/>
+          <w:color w:val="333333"/>
+          <w:sz w:val="20"/>
+          <w:szCs w:val="20"/>
+          <w:shd w:val="clear" w:color="auto" w:fill="F5F5F5"/>
+        </w:rPr>
+        <w:t xml:space="preserve"> </w:t>
+      </w:r>
+      <w:r>
+        <w:rPr>
+          <w:rFonts w:ascii="Courier New" w:eastAsia="Courier New" w:hAnsi="Courier New" w:cs="Courier New"/>
+          <w:color w:val="000080"/>
+          <w:sz w:val="20"/>
+          <w:szCs w:val="20"/>
+          <w:shd w:val="clear" w:color="auto" w:fill="F5F5F5"/>
+        </w:rPr>
+        <w:t>-f</w:t>
+      </w:r>
+      <w:r>
+        <w:rPr>
+          <w:rFonts w:ascii="Courier New" w:eastAsia="Courier New" w:hAnsi="Courier New" w:cs="Courier New"/>
+          <w:color w:val="333333"/>
+          <w:sz w:val="20"/>
+          <w:szCs w:val="20"/>
+          <w:shd w:val="clear" w:color="auto" w:fill="F5F5F5"/>
+        </w:rPr>
+        <w:t xml:space="preserve"> text</w:t>
+      </w:r>
+    </w:p>
+    <w:p>
+      <w:pPr>
+        <w:pStyle w:val="Prrafodelista"/>
+        <w:numPr>
+          <w:ilvl w:val="0"/>
+          <w:numId w:val="2"/>
+        </w:numPr>
+        <w:spacing w:after="160"/>
+        <w:rPr>
+          <w:rFonts w:ascii="Courier New" w:eastAsia="Courier New" w:hAnsi="Courier New" w:cs="Courier New"/>
+          <w:b/>
+          <w:color w:val="000000" w:themeColor="text1"/>
+          <w:sz w:val="20"/>
+          <w:szCs w:val="20"/>
+          <w:shd w:val="clear" w:color="auto" w:fill="F9F2F4"/>
+        </w:rPr>
+      </w:pPr>
+      <w:r>
+        <w:rPr>
+          <w:rFonts w:eastAsia="Courier New"/>
+          <w:bCs/>
+          <w:color w:val="000000" w:themeColor="text1"/>
+          <w:shd w:val="clear" w:color="auto" w:fill="F9F2F4"/>
+        </w:rPr>
+        <w:t xml:space="preserve">Ejecución en </w:t>
+      </w:r>
+      <w:r>
+        <w:rPr>
+          <w:rFonts w:eastAsia="Courier New"/>
+          <w:bCs/>
+          <w:color w:val="000000" w:themeColor="text1"/>
+          <w:shd w:val="clear" w:color="auto" w:fill="F9F2F4"/>
+        </w:rPr>
+        <w:t>Windows</w:t>
       </w:r>
     </w:p>
     <w:p>
@@ -1212,8 +1108,8 @@
         <w:spacing w:after="160"/>
         <w:rPr>
           <w:rFonts w:ascii="Courier New" w:eastAsia="Courier New" w:hAnsi="Courier New" w:cs="Courier New"/>
-          <w:b/>
-          <w:color w:val="C7254E"/>
+          <w:bCs/>
+          <w:color w:val="000000" w:themeColor="text1"/>
           <w:sz w:val="20"/>
           <w:szCs w:val="20"/>
           <w:shd w:val="clear" w:color="auto" w:fill="F9F2F4"/>
@@ -1221,91 +1117,151 @@
       </w:pPr>
       <w:r>
         <w:rPr>
-          <w:b/>
-          <w:color w:val="333333"/>
-        </w:rPr>
-        <w:t xml:space="preserve">Ejecutar la siguiente </w:t>
-      </w:r>
-      <w:proofErr w:type="spellStart"/>
-      <w:r>
-        <w:rPr>
-          <w:b/>
-          <w:color w:val="333333"/>
-        </w:rPr>
-        <w:t>linea</w:t>
-      </w:r>
-      <w:proofErr w:type="spellEnd"/>
-      <w:r>
-        <w:rPr>
-          <w:b/>
-          <w:color w:val="333333"/>
-        </w:rPr>
-        <w:t xml:space="preserve"> de código en el </w:t>
-      </w:r>
-      <w:proofErr w:type="spellStart"/>
-      <w:r>
-        <w:rPr>
-          <w:b/>
-          <w:color w:val="333333"/>
-        </w:rPr>
-        <w:t>cmd</w:t>
-      </w:r>
-      <w:proofErr w:type="spellEnd"/>
-      <w:r>
-        <w:rPr>
-          <w:b/>
-          <w:color w:val="333333"/>
-        </w:rPr>
-        <w:t xml:space="preserve">: </w:t>
-      </w:r>
-      <w:r>
-        <w:rPr>
-          <w:rFonts w:ascii="Courier New" w:eastAsia="Courier New" w:hAnsi="Courier New" w:cs="Courier New"/>
-          <w:b/>
-          <w:color w:val="C7254E"/>
+          <w:rFonts w:ascii="Courier New" w:eastAsia="Courier New" w:hAnsi="Courier New" w:cs="Courier New"/>
+          <w:color w:val="333333"/>
+          <w:sz w:val="20"/>
+          <w:szCs w:val="20"/>
+          <w:shd w:val="clear" w:color="auto" w:fill="F5F5F5"/>
+        </w:rPr>
+        <w:t>p</w:t>
+      </w:r>
+      <w:r>
+        <w:rPr>
+          <w:rFonts w:ascii="Courier New" w:eastAsia="Courier New" w:hAnsi="Courier New" w:cs="Courier New"/>
+          <w:color w:val="333333"/>
+          <w:sz w:val="20"/>
+          <w:szCs w:val="20"/>
+          <w:shd w:val="clear" w:color="auto" w:fill="F5F5F5"/>
+        </w:rPr>
+        <w:t>md</w:t>
+      </w:r>
+      <w:r>
+        <w:rPr>
+          <w:rFonts w:ascii="Courier New" w:eastAsia="Courier New" w:hAnsi="Courier New" w:cs="Courier New"/>
+          <w:color w:val="333333"/>
+          <w:sz w:val="20"/>
+          <w:szCs w:val="20"/>
+          <w:shd w:val="clear" w:color="auto" w:fill="F5F5F5"/>
+        </w:rPr>
+        <w:t>.bat</w:t>
+      </w:r>
+      <w:r>
+        <w:rPr>
+          <w:rFonts w:ascii="Courier New" w:eastAsia="Courier New" w:hAnsi="Courier New" w:cs="Courier New"/>
+          <w:bCs/>
+          <w:color w:val="000000" w:themeColor="text1"/>
           <w:sz w:val="20"/>
           <w:szCs w:val="20"/>
           <w:shd w:val="clear" w:color="auto" w:fill="F9F2F4"/>
         </w:rPr>
-        <w:t xml:space="preserve">pmd.bat -d c:\src -R </w:t>
-      </w:r>
-      <w:proofErr w:type="spellStart"/>
-      <w:r>
-        <w:rPr>
-          <w:rFonts w:ascii="Courier New" w:eastAsia="Courier New" w:hAnsi="Courier New" w:cs="Courier New"/>
-          <w:b/>
-          <w:color w:val="C7254E"/>
+        <w:t xml:space="preserve"> </w:t>
+      </w:r>
+      <w:r>
+        <w:rPr>
+          <w:rFonts w:ascii="Courier New" w:eastAsia="Courier New" w:hAnsi="Courier New" w:cs="Courier New"/>
+          <w:color w:val="000080"/>
+          <w:sz w:val="20"/>
+          <w:szCs w:val="20"/>
+          <w:shd w:val="clear" w:color="auto" w:fill="F5F5F5"/>
+        </w:rPr>
+        <w:t>-d</w:t>
+      </w:r>
+      <w:r>
+        <w:rPr>
+          <w:rFonts w:ascii="Courier New" w:eastAsia="Courier New" w:hAnsi="Courier New" w:cs="Courier New"/>
+          <w:color w:val="333333"/>
+          <w:sz w:val="20"/>
+          <w:szCs w:val="20"/>
+          <w:shd w:val="clear" w:color="auto" w:fill="F5F5F5"/>
+        </w:rPr>
+        <w:t xml:space="preserve"> </w:t>
+      </w:r>
+      <w:r>
+        <w:rPr>
+          <w:rFonts w:ascii="Courier New" w:eastAsia="Courier New" w:hAnsi="Courier New" w:cs="Courier New"/>
+          <w:bCs/>
+          <w:color w:val="000000" w:themeColor="text1"/>
+          <w:sz w:val="20"/>
+          <w:szCs w:val="20"/>
+          <w:shd w:val="clear" w:color="auto" w:fill="F5F5F5"/>
+        </w:rPr>
+        <w:t>CODIGO</w:t>
+      </w:r>
+      <w:r>
+        <w:rPr>
+          <w:rFonts w:ascii="Courier New" w:eastAsia="Courier New" w:hAnsi="Courier New" w:cs="Courier New"/>
+          <w:bCs/>
+          <w:color w:val="000000" w:themeColor="text1"/>
           <w:sz w:val="20"/>
           <w:szCs w:val="20"/>
           <w:shd w:val="clear" w:color="auto" w:fill="F9F2F4"/>
         </w:rPr>
-        <w:t>rulesets</w:t>
-      </w:r>
-      <w:proofErr w:type="spellEnd"/>
-      <w:r>
-        <w:rPr>
-          <w:rFonts w:ascii="Courier New" w:eastAsia="Courier New" w:hAnsi="Courier New" w:cs="Courier New"/>
-          <w:b/>
-          <w:color w:val="C7254E"/>
+        <w:t xml:space="preserve"> </w:t>
+      </w:r>
+      <w:r>
+        <w:rPr>
+          <w:rFonts w:ascii="Courier New" w:eastAsia="Courier New" w:hAnsi="Courier New" w:cs="Courier New"/>
+          <w:color w:val="000080"/>
+          <w:sz w:val="20"/>
+          <w:szCs w:val="20"/>
+          <w:shd w:val="clear" w:color="auto" w:fill="F5F5F5"/>
+        </w:rPr>
+        <w:t>-R</w:t>
+      </w:r>
+      <w:r>
+        <w:rPr>
+          <w:rFonts w:ascii="Courier New" w:eastAsia="Courier New" w:hAnsi="Courier New" w:cs="Courier New"/>
+          <w:bCs/>
+          <w:color w:val="000000" w:themeColor="text1"/>
           <w:sz w:val="20"/>
           <w:szCs w:val="20"/>
           <w:shd w:val="clear" w:color="auto" w:fill="F9F2F4"/>
         </w:rPr>
-        <w:t xml:space="preserve">/java/quickstart.xml -f </w:t>
-      </w:r>
-      <w:proofErr w:type="spellStart"/>
-      <w:r>
-        <w:rPr>
-          <w:rFonts w:ascii="Courier New" w:eastAsia="Courier New" w:hAnsi="Courier New" w:cs="Courier New"/>
-          <w:b/>
-          <w:color w:val="C7254E"/>
+        <w:t xml:space="preserve"> </w:t>
+      </w:r>
+      <w:r>
+        <w:rPr>
+          <w:rFonts w:ascii="Courier New" w:eastAsia="Courier New" w:hAnsi="Courier New" w:cs="Courier New"/>
+          <w:bCs/>
+          <w:color w:val="000000" w:themeColor="text1"/>
+          <w:sz w:val="20"/>
+          <w:szCs w:val="20"/>
+          <w:shd w:val="clear" w:color="auto" w:fill="F5F5F5"/>
+        </w:rPr>
+        <w:t>RULESET</w:t>
+      </w:r>
+      <w:r>
+        <w:rPr>
+          <w:rFonts w:ascii="Courier New" w:eastAsia="Courier New" w:hAnsi="Courier New" w:cs="Courier New"/>
+          <w:bCs/>
+          <w:color w:val="000000" w:themeColor="text1"/>
           <w:sz w:val="20"/>
           <w:szCs w:val="20"/>
           <w:shd w:val="clear" w:color="auto" w:fill="F9F2F4"/>
         </w:rPr>
-        <w:t>text</w:t>
-      </w:r>
-      <w:proofErr w:type="spellEnd"/>
+        <w:t xml:space="preserve"> </w:t>
+      </w:r>
+      <w:r>
+        <w:rPr>
+          <w:rFonts w:ascii="Courier New" w:eastAsia="Courier New" w:hAnsi="Courier New" w:cs="Courier New"/>
+          <w:color w:val="000080"/>
+          <w:sz w:val="20"/>
+          <w:szCs w:val="20"/>
+          <w:shd w:val="clear" w:color="auto" w:fill="F5F5F5"/>
+        </w:rPr>
+        <w:t>-f</w:t>
+      </w:r>
+      <w:r>
+        <w:rPr>
+          <w:rFonts w:ascii="Courier New" w:eastAsia="Courier New" w:hAnsi="Courier New" w:cs="Courier New"/>
+          <w:bCs/>
+          <w:color w:val="000000" w:themeColor="text1"/>
+          <w:sz w:val="20"/>
+          <w:szCs w:val="20"/>
+          <w:shd w:val="clear" w:color="auto" w:fill="F9F2F4"/>
+        </w:rPr>
+        <w:t xml:space="preserve"> text</w:t>
+      </w:r>
     </w:p>
     <w:p>
       <w:pPr>
@@ -1439,8 +1395,240 @@
       </w:rPr>
     </w:lvl>
   </w:abstractNum>
+  <w:abstractNum w:abstractNumId="1" w15:restartNumberingAfterBreak="0">
+    <w:nsid w:val="54A16642"/>
+    <w:multiLevelType w:val="hybridMultilevel"/>
+    <w:tmpl w:val="CD2A3FD0"/>
+    <w:lvl w:ilvl="0" w:tplc="0C0A0001">
+      <w:start w:val="1"/>
+      <w:numFmt w:val="bullet"/>
+      <w:lvlText w:val=""/>
+      <w:lvlJc w:val="left"/>
+      <w:pPr>
+        <w:ind w:left="644" w:hanging="360"/>
+      </w:pPr>
+      <w:rPr>
+        <w:rFonts w:ascii="Symbol" w:hAnsi="Symbol" w:hint="default"/>
+      </w:rPr>
+    </w:lvl>
+    <w:lvl w:ilvl="1" w:tplc="0C0A0003" w:tentative="1">
+      <w:start w:val="1"/>
+      <w:numFmt w:val="bullet"/>
+      <w:lvlText w:val="o"/>
+      <w:lvlJc w:val="left"/>
+      <w:pPr>
+        <w:ind w:left="1364" w:hanging="360"/>
+      </w:pPr>
+      <w:rPr>
+        <w:rFonts w:ascii="Courier New" w:hAnsi="Courier New" w:cs="Courier New" w:hint="default"/>
+      </w:rPr>
+    </w:lvl>
+    <w:lvl w:ilvl="2" w:tplc="0C0A0005" w:tentative="1">
+      <w:start w:val="1"/>
+      <w:numFmt w:val="bullet"/>
+      <w:lvlText w:val=""/>
+      <w:lvlJc w:val="left"/>
+      <w:pPr>
+        <w:ind w:left="2084" w:hanging="360"/>
+      </w:pPr>
+      <w:rPr>
+        <w:rFonts w:ascii="Wingdings" w:hAnsi="Wingdings" w:hint="default"/>
+      </w:rPr>
+    </w:lvl>
+    <w:lvl w:ilvl="3" w:tplc="0C0A0001" w:tentative="1">
+      <w:start w:val="1"/>
+      <w:numFmt w:val="bullet"/>
+      <w:lvlText w:val=""/>
+      <w:lvlJc w:val="left"/>
+      <w:pPr>
+        <w:ind w:left="2804" w:hanging="360"/>
+      </w:pPr>
+      <w:rPr>
+        <w:rFonts w:ascii="Symbol" w:hAnsi="Symbol" w:hint="default"/>
+      </w:rPr>
+    </w:lvl>
+    <w:lvl w:ilvl="4" w:tplc="0C0A0003" w:tentative="1">
+      <w:start w:val="1"/>
+      <w:numFmt w:val="bullet"/>
+      <w:lvlText w:val="o"/>
+      <w:lvlJc w:val="left"/>
+      <w:pPr>
+        <w:ind w:left="3524" w:hanging="360"/>
+      </w:pPr>
+      <w:rPr>
+        <w:rFonts w:ascii="Courier New" w:hAnsi="Courier New" w:cs="Courier New" w:hint="default"/>
+      </w:rPr>
+    </w:lvl>
+    <w:lvl w:ilvl="5" w:tplc="0C0A0005" w:tentative="1">
+      <w:start w:val="1"/>
+      <w:numFmt w:val="bullet"/>
+      <w:lvlText w:val=""/>
+      <w:lvlJc w:val="left"/>
+      <w:pPr>
+        <w:ind w:left="4244" w:hanging="360"/>
+      </w:pPr>
+      <w:rPr>
+        <w:rFonts w:ascii="Wingdings" w:hAnsi="Wingdings" w:hint="default"/>
+      </w:rPr>
+    </w:lvl>
+    <w:lvl w:ilvl="6" w:tplc="0C0A0001" w:tentative="1">
+      <w:start w:val="1"/>
+      <w:numFmt w:val="bullet"/>
+      <w:lvlText w:val=""/>
+      <w:lvlJc w:val="left"/>
+      <w:pPr>
+        <w:ind w:left="4964" w:hanging="360"/>
+      </w:pPr>
+      <w:rPr>
+        <w:rFonts w:ascii="Symbol" w:hAnsi="Symbol" w:hint="default"/>
+      </w:rPr>
+    </w:lvl>
+    <w:lvl w:ilvl="7" w:tplc="0C0A0003" w:tentative="1">
+      <w:start w:val="1"/>
+      <w:numFmt w:val="bullet"/>
+      <w:lvlText w:val="o"/>
+      <w:lvlJc w:val="left"/>
+      <w:pPr>
+        <w:ind w:left="5684" w:hanging="360"/>
+      </w:pPr>
+      <w:rPr>
+        <w:rFonts w:ascii="Courier New" w:hAnsi="Courier New" w:cs="Courier New" w:hint="default"/>
+      </w:rPr>
+    </w:lvl>
+    <w:lvl w:ilvl="8" w:tplc="0C0A0005" w:tentative="1">
+      <w:start w:val="1"/>
+      <w:numFmt w:val="bullet"/>
+      <w:lvlText w:val=""/>
+      <w:lvlJc w:val="left"/>
+      <w:pPr>
+        <w:ind w:left="6404" w:hanging="360"/>
+      </w:pPr>
+      <w:rPr>
+        <w:rFonts w:ascii="Wingdings" w:hAnsi="Wingdings" w:hint="default"/>
+      </w:rPr>
+    </w:lvl>
+  </w:abstractNum>
+  <w:abstractNum w:abstractNumId="2" w15:restartNumberingAfterBreak="0">
+    <w:nsid w:val="7D130C71"/>
+    <w:multiLevelType w:val="hybridMultilevel"/>
+    <w:tmpl w:val="2D2A077A"/>
+    <w:lvl w:ilvl="0" w:tplc="0C0A0001">
+      <w:start w:val="1"/>
+      <w:numFmt w:val="bullet"/>
+      <w:lvlText w:val=""/>
+      <w:lvlJc w:val="left"/>
+      <w:pPr>
+        <w:ind w:left="720" w:hanging="360"/>
+      </w:pPr>
+      <w:rPr>
+        <w:rFonts w:ascii="Symbol" w:hAnsi="Symbol" w:hint="default"/>
+      </w:rPr>
+    </w:lvl>
+    <w:lvl w:ilvl="1" w:tplc="0C0A0003" w:tentative="1">
+      <w:start w:val="1"/>
+      <w:numFmt w:val="bullet"/>
+      <w:lvlText w:val="o"/>
+      <w:lvlJc w:val="left"/>
+      <w:pPr>
+        <w:ind w:left="1440" w:hanging="360"/>
+      </w:pPr>
+      <w:rPr>
+        <w:rFonts w:ascii="Courier New" w:hAnsi="Courier New" w:cs="Courier New" w:hint="default"/>
+      </w:rPr>
+    </w:lvl>
+    <w:lvl w:ilvl="2" w:tplc="0C0A0005" w:tentative="1">
+      <w:start w:val="1"/>
+      <w:numFmt w:val="bullet"/>
+      <w:lvlText w:val=""/>
+      <w:lvlJc w:val="left"/>
+      <w:pPr>
+        <w:ind w:left="2160" w:hanging="360"/>
+      </w:pPr>
+      <w:rPr>
+        <w:rFonts w:ascii="Wingdings" w:hAnsi="Wingdings" w:hint="default"/>
+      </w:rPr>
+    </w:lvl>
+    <w:lvl w:ilvl="3" w:tplc="0C0A0001" w:tentative="1">
+      <w:start w:val="1"/>
+      <w:numFmt w:val="bullet"/>
+      <w:lvlText w:val=""/>
+      <w:lvlJc w:val="left"/>
+      <w:pPr>
+        <w:ind w:left="2880" w:hanging="360"/>
+      </w:pPr>
+      <w:rPr>
+        <w:rFonts w:ascii="Symbol" w:hAnsi="Symbol" w:hint="default"/>
+      </w:rPr>
+    </w:lvl>
+    <w:lvl w:ilvl="4" w:tplc="0C0A0003" w:tentative="1">
+      <w:start w:val="1"/>
+      <w:numFmt w:val="bullet"/>
+      <w:lvlText w:val="o"/>
+      <w:lvlJc w:val="left"/>
+      <w:pPr>
+        <w:ind w:left="3600" w:hanging="360"/>
+      </w:pPr>
+      <w:rPr>
+        <w:rFonts w:ascii="Courier New" w:hAnsi="Courier New" w:cs="Courier New" w:hint="default"/>
+      </w:rPr>
+    </w:lvl>
+    <w:lvl w:ilvl="5" w:tplc="0C0A0005" w:tentative="1">
+      <w:start w:val="1"/>
+      <w:numFmt w:val="bullet"/>
+      <w:lvlText w:val=""/>
+      <w:lvlJc w:val="left"/>
+      <w:pPr>
+        <w:ind w:left="4320" w:hanging="360"/>
+      </w:pPr>
+      <w:rPr>
+        <w:rFonts w:ascii="Wingdings" w:hAnsi="Wingdings" w:hint="default"/>
+      </w:rPr>
+    </w:lvl>
+    <w:lvl w:ilvl="6" w:tplc="0C0A0001" w:tentative="1">
+      <w:start w:val="1"/>
+      <w:numFmt w:val="bullet"/>
+      <w:lvlText w:val=""/>
+      <w:lvlJc w:val="left"/>
+      <w:pPr>
+        <w:ind w:left="5040" w:hanging="360"/>
+      </w:pPr>
+      <w:rPr>
+        <w:rFonts w:ascii="Symbol" w:hAnsi="Symbol" w:hint="default"/>
+      </w:rPr>
+    </w:lvl>
+    <w:lvl w:ilvl="7" w:tplc="0C0A0003" w:tentative="1">
+      <w:start w:val="1"/>
+      <w:numFmt w:val="bullet"/>
+      <w:lvlText w:val="o"/>
+      <w:lvlJc w:val="left"/>
+      <w:pPr>
+        <w:ind w:left="5760" w:hanging="360"/>
+      </w:pPr>
+      <w:rPr>
+        <w:rFonts w:ascii="Courier New" w:hAnsi="Courier New" w:cs="Courier New" w:hint="default"/>
+      </w:rPr>
+    </w:lvl>
+    <w:lvl w:ilvl="8" w:tplc="0C0A0005" w:tentative="1">
+      <w:start w:val="1"/>
+      <w:numFmt w:val="bullet"/>
+      <w:lvlText w:val=""/>
+      <w:lvlJc w:val="left"/>
+      <w:pPr>
+        <w:ind w:left="6480" w:hanging="360"/>
+      </w:pPr>
+      <w:rPr>
+        <w:rFonts w:ascii="Wingdings" w:hAnsi="Wingdings" w:hint="default"/>
+      </w:rPr>
+    </w:lvl>
+  </w:abstractNum>
   <w:num w:numId="1">
     <w:abstractNumId w:val="0"/>
+  </w:num>
+  <w:num w:numId="2">
+    <w:abstractNumId w:val="2"/>
+  </w:num>
+  <w:num w:numId="3">
+    <w:abstractNumId w:val="1"/>
   </w:num>
 </w:numbering>
 </file>
@@ -2051,6 +2239,17 @@
       <w:shd w:val="clear" w:color="auto" w:fill="E1DFDD"/>
     </w:rPr>
   </w:style>
+  <w:style w:type="paragraph" w:styleId="Prrafodelista">
+    <w:name w:val="List Paragraph"/>
+    <w:basedOn w:val="Normal"/>
+    <w:uiPriority w:val="34"/>
+    <w:qFormat/>
+    <w:rsid w:val="007B7199"/>
+    <w:pPr>
+      <w:ind w:left="720"/>
+      <w:contextualSpacing/>
+    </w:pPr>
+  </w:style>
 </w:styles>
 </file>
 

</xml_diff>

<commit_message>
Manual de Instalacion con CPD
</commit_message>
<xml_diff>
--- a/PMD/Manual de Instalacion PMD.docx
+++ b/PMD/Manual de Instalacion PMD.docx
@@ -735,15 +735,7 @@
         <w:rPr>
           <w:b/>
         </w:rPr>
-        <w:t>Ejecución</w:t>
-      </w:r>
-      <w:bookmarkStart w:id="1" w:name="_GoBack"/>
-      <w:bookmarkEnd w:id="1"/>
-      <w:r>
-        <w:rPr>
-          <w:b/>
-        </w:rPr>
-        <w:t>:</w:t>
+        <w:t>Ejecución:</w:t>
       </w:r>
     </w:p>
     <w:p>
@@ -939,16 +931,7 @@
           <w:color w:val="000000" w:themeColor="text1"/>
           <w:shd w:val="clear" w:color="auto" w:fill="F9F2F4"/>
         </w:rPr>
-        <w:t xml:space="preserve">Ejecución en </w:t>
-      </w:r>
-      <w:r>
-        <w:rPr>
-          <w:rFonts w:eastAsia="Courier New"/>
-          <w:bCs/>
-          <w:color w:val="000000" w:themeColor="text1"/>
-          <w:shd w:val="clear" w:color="auto" w:fill="F9F2F4"/>
-        </w:rPr>
-        <w:t>MacOs</w:t>
+        <w:t>Ejecución en MacOs</w:t>
       </w:r>
     </w:p>
     <w:p>
@@ -1090,8 +1073,295 @@
           <w:color w:val="000000" w:themeColor="text1"/>
           <w:shd w:val="clear" w:color="auto" w:fill="F9F2F4"/>
         </w:rPr>
-        <w:t xml:space="preserve">Ejecución en </w:t>
-      </w:r>
+        <w:t>Ejecución en Windows</w:t>
+      </w:r>
+    </w:p>
+    <w:p>
+      <w:pPr>
+        <w:shd w:val="clear" w:color="auto" w:fill="F8F8F8"/>
+        <w:spacing w:after="160"/>
+        <w:rPr>
+          <w:rFonts w:ascii="Courier New" w:eastAsia="Courier New" w:hAnsi="Courier New" w:cs="Courier New"/>
+          <w:bCs/>
+          <w:color w:val="000000" w:themeColor="text1"/>
+          <w:sz w:val="20"/>
+          <w:szCs w:val="20"/>
+          <w:shd w:val="clear" w:color="auto" w:fill="F9F2F4"/>
+        </w:rPr>
+      </w:pPr>
+      <w:r>
+        <w:rPr>
+          <w:rFonts w:ascii="Courier New" w:eastAsia="Courier New" w:hAnsi="Courier New" w:cs="Courier New"/>
+          <w:color w:val="333333"/>
+          <w:sz w:val="20"/>
+          <w:szCs w:val="20"/>
+          <w:shd w:val="clear" w:color="auto" w:fill="F5F5F5"/>
+        </w:rPr>
+        <w:t>p</w:t>
+      </w:r>
+      <w:r>
+        <w:rPr>
+          <w:rFonts w:ascii="Courier New" w:eastAsia="Courier New" w:hAnsi="Courier New" w:cs="Courier New"/>
+          <w:color w:val="333333"/>
+          <w:sz w:val="20"/>
+          <w:szCs w:val="20"/>
+          <w:shd w:val="clear" w:color="auto" w:fill="F5F5F5"/>
+        </w:rPr>
+        <w:t>md</w:t>
+      </w:r>
+      <w:r>
+        <w:rPr>
+          <w:rFonts w:ascii="Courier New" w:eastAsia="Courier New" w:hAnsi="Courier New" w:cs="Courier New"/>
+          <w:color w:val="333333"/>
+          <w:sz w:val="20"/>
+          <w:szCs w:val="20"/>
+          <w:shd w:val="clear" w:color="auto" w:fill="F5F5F5"/>
+        </w:rPr>
+        <w:t>.bat</w:t>
+      </w:r>
+      <w:r>
+        <w:rPr>
+          <w:rFonts w:ascii="Courier New" w:eastAsia="Courier New" w:hAnsi="Courier New" w:cs="Courier New"/>
+          <w:bCs/>
+          <w:color w:val="000000" w:themeColor="text1"/>
+          <w:sz w:val="20"/>
+          <w:szCs w:val="20"/>
+          <w:shd w:val="clear" w:color="auto" w:fill="F9F2F4"/>
+        </w:rPr>
+        <w:t xml:space="preserve"> </w:t>
+      </w:r>
+      <w:r>
+        <w:rPr>
+          <w:rFonts w:ascii="Courier New" w:eastAsia="Courier New" w:hAnsi="Courier New" w:cs="Courier New"/>
+          <w:color w:val="000080"/>
+          <w:sz w:val="20"/>
+          <w:szCs w:val="20"/>
+          <w:shd w:val="clear" w:color="auto" w:fill="F5F5F5"/>
+        </w:rPr>
+        <w:t>-d</w:t>
+      </w:r>
+      <w:r>
+        <w:rPr>
+          <w:rFonts w:ascii="Courier New" w:eastAsia="Courier New" w:hAnsi="Courier New" w:cs="Courier New"/>
+          <w:color w:val="333333"/>
+          <w:sz w:val="20"/>
+          <w:szCs w:val="20"/>
+          <w:shd w:val="clear" w:color="auto" w:fill="F5F5F5"/>
+        </w:rPr>
+        <w:t xml:space="preserve"> </w:t>
+      </w:r>
+      <w:r>
+        <w:rPr>
+          <w:rFonts w:ascii="Courier New" w:eastAsia="Courier New" w:hAnsi="Courier New" w:cs="Courier New"/>
+          <w:bCs/>
+          <w:color w:val="000000" w:themeColor="text1"/>
+          <w:sz w:val="20"/>
+          <w:szCs w:val="20"/>
+          <w:shd w:val="clear" w:color="auto" w:fill="F5F5F5"/>
+        </w:rPr>
+        <w:t>CODIGO</w:t>
+      </w:r>
+      <w:r>
+        <w:rPr>
+          <w:rFonts w:ascii="Courier New" w:eastAsia="Courier New" w:hAnsi="Courier New" w:cs="Courier New"/>
+          <w:bCs/>
+          <w:color w:val="000000" w:themeColor="text1"/>
+          <w:sz w:val="20"/>
+          <w:szCs w:val="20"/>
+          <w:shd w:val="clear" w:color="auto" w:fill="F9F2F4"/>
+        </w:rPr>
+        <w:t xml:space="preserve"> </w:t>
+      </w:r>
+      <w:r>
+        <w:rPr>
+          <w:rFonts w:ascii="Courier New" w:eastAsia="Courier New" w:hAnsi="Courier New" w:cs="Courier New"/>
+          <w:color w:val="000080"/>
+          <w:sz w:val="20"/>
+          <w:szCs w:val="20"/>
+          <w:shd w:val="clear" w:color="auto" w:fill="F5F5F5"/>
+        </w:rPr>
+        <w:t>-R</w:t>
+      </w:r>
+      <w:r>
+        <w:rPr>
+          <w:rFonts w:ascii="Courier New" w:eastAsia="Courier New" w:hAnsi="Courier New" w:cs="Courier New"/>
+          <w:bCs/>
+          <w:color w:val="000000" w:themeColor="text1"/>
+          <w:sz w:val="20"/>
+          <w:szCs w:val="20"/>
+          <w:shd w:val="clear" w:color="auto" w:fill="F9F2F4"/>
+        </w:rPr>
+        <w:t xml:space="preserve"> </w:t>
+      </w:r>
+      <w:r>
+        <w:rPr>
+          <w:rFonts w:ascii="Courier New" w:eastAsia="Courier New" w:hAnsi="Courier New" w:cs="Courier New"/>
+          <w:bCs/>
+          <w:color w:val="000000" w:themeColor="text1"/>
+          <w:sz w:val="20"/>
+          <w:szCs w:val="20"/>
+          <w:shd w:val="clear" w:color="auto" w:fill="F5F5F5"/>
+        </w:rPr>
+        <w:t>RULESET</w:t>
+      </w:r>
+      <w:r>
+        <w:rPr>
+          <w:rFonts w:ascii="Courier New" w:eastAsia="Courier New" w:hAnsi="Courier New" w:cs="Courier New"/>
+          <w:bCs/>
+          <w:color w:val="000000" w:themeColor="text1"/>
+          <w:sz w:val="20"/>
+          <w:szCs w:val="20"/>
+          <w:shd w:val="clear" w:color="auto" w:fill="F9F2F4"/>
+        </w:rPr>
+        <w:t xml:space="preserve"> </w:t>
+      </w:r>
+      <w:r>
+        <w:rPr>
+          <w:rFonts w:ascii="Courier New" w:eastAsia="Courier New" w:hAnsi="Courier New" w:cs="Courier New"/>
+          <w:color w:val="000080"/>
+          <w:sz w:val="20"/>
+          <w:szCs w:val="20"/>
+          <w:shd w:val="clear" w:color="auto" w:fill="F5F5F5"/>
+        </w:rPr>
+        <w:t>-f</w:t>
+      </w:r>
+      <w:r>
+        <w:rPr>
+          <w:rFonts w:ascii="Courier New" w:eastAsia="Courier New" w:hAnsi="Courier New" w:cs="Courier New"/>
+          <w:bCs/>
+          <w:color w:val="000000" w:themeColor="text1"/>
+          <w:sz w:val="20"/>
+          <w:szCs w:val="20"/>
+          <w:shd w:val="clear" w:color="auto" w:fill="F9F2F4"/>
+        </w:rPr>
+        <w:t xml:space="preserve"> text</w:t>
+      </w:r>
+    </w:p>
+    <w:p>
+      <w:pPr>
+        <w:shd w:val="clear" w:color="auto" w:fill="F8F8F8"/>
+        <w:spacing w:after="160"/>
+        <w:rPr>
+          <w:rFonts w:ascii="Courier New" w:eastAsia="Courier New" w:hAnsi="Courier New" w:cs="Courier New"/>
+          <w:bCs/>
+          <w:color w:val="000000" w:themeColor="text1"/>
+          <w:sz w:val="20"/>
+          <w:szCs w:val="20"/>
+          <w:shd w:val="clear" w:color="auto" w:fill="F9F2F4"/>
+        </w:rPr>
+      </w:pPr>
+    </w:p>
+    <w:p>
+      <w:pPr>
+        <w:shd w:val="clear" w:color="auto" w:fill="F8F8F8"/>
+        <w:spacing w:after="160"/>
+        <w:rPr>
+          <w:rFonts w:ascii="Courier New" w:eastAsia="Courier New" w:hAnsi="Courier New" w:cs="Courier New"/>
+          <w:bCs/>
+          <w:color w:val="000000" w:themeColor="text1"/>
+          <w:sz w:val="20"/>
+          <w:szCs w:val="20"/>
+          <w:shd w:val="clear" w:color="auto" w:fill="F9F2F4"/>
+        </w:rPr>
+      </w:pPr>
+    </w:p>
+    <w:p>
+      <w:pPr>
+        <w:shd w:val="clear" w:color="auto" w:fill="F8F8F8"/>
+        <w:spacing w:after="160"/>
+        <w:rPr>
+          <w:rFonts w:ascii="Courier New" w:eastAsia="Courier New" w:hAnsi="Courier New" w:cs="Courier New"/>
+          <w:bCs/>
+          <w:color w:val="000000" w:themeColor="text1"/>
+          <w:sz w:val="20"/>
+          <w:szCs w:val="20"/>
+          <w:shd w:val="clear" w:color="auto" w:fill="F9F2F4"/>
+        </w:rPr>
+      </w:pPr>
+    </w:p>
+    <w:p>
+      <w:pPr>
+        <w:shd w:val="clear" w:color="auto" w:fill="F8F8F8"/>
+        <w:spacing w:after="160"/>
+        <w:rPr>
+          <w:rFonts w:ascii="Courier New" w:eastAsia="Courier New" w:hAnsi="Courier New" w:cs="Courier New"/>
+          <w:bCs/>
+          <w:color w:val="000000" w:themeColor="text1"/>
+          <w:sz w:val="20"/>
+          <w:szCs w:val="20"/>
+          <w:shd w:val="clear" w:color="auto" w:fill="F9F2F4"/>
+        </w:rPr>
+      </w:pPr>
+    </w:p>
+    <w:p>
+      <w:pPr>
+        <w:rPr>
+          <w:b/>
+        </w:rPr>
+      </w:pPr>
+    </w:p>
+    <w:p>
+      <w:pPr>
+        <w:pStyle w:val="Ttulo"/>
+      </w:pPr>
+      <w:r>
+        <w:lastRenderedPageBreak/>
+        <w:t>CPD</w:t>
+      </w:r>
+    </w:p>
+    <w:p>
+      <w:pPr>
+        <w:rPr>
+          <w:b/>
+          <w:bCs/>
+        </w:rPr>
+      </w:pPr>
+      <w:r>
+        <w:rPr>
+          <w:b/>
+          <w:bCs/>
+        </w:rPr>
+        <w:t>Ya viene instalado con el PMD</w:t>
+      </w:r>
+    </w:p>
+    <w:p>
+      <w:pPr>
+        <w:rPr>
+          <w:b/>
+          <w:bCs/>
+        </w:rPr>
+      </w:pPr>
+    </w:p>
+    <w:p>
+      <w:pPr>
+        <w:rPr>
+          <w:b/>
+        </w:rPr>
+      </w:pPr>
+      <w:r>
+        <w:rPr>
+          <w:b/>
+        </w:rPr>
+        <w:t>Ejecución:</w:t>
+      </w:r>
+    </w:p>
+    <w:p>
+      <w:pPr>
+        <w:pStyle w:val="Prrafodelista"/>
+        <w:numPr>
+          <w:ilvl w:val="0"/>
+          <w:numId w:val="2"/>
+        </w:numPr>
+        <w:spacing w:after="160"/>
+        <w:rPr>
+          <w:rFonts w:ascii="Courier New" w:eastAsia="Courier New" w:hAnsi="Courier New" w:cs="Courier New"/>
+          <w:b/>
+          <w:color w:val="000000" w:themeColor="text1"/>
+          <w:sz w:val="20"/>
+          <w:szCs w:val="20"/>
+          <w:shd w:val="clear" w:color="auto" w:fill="F9F2F4"/>
+        </w:rPr>
+      </w:pPr>
       <w:r>
         <w:rPr>
           <w:rFonts w:eastAsia="Courier New"/>
@@ -1099,169 +1369,293 @@
           <w:color w:val="000000" w:themeColor="text1"/>
           <w:shd w:val="clear" w:color="auto" w:fill="F9F2F4"/>
         </w:rPr>
-        <w:t>Windows</w:t>
-      </w:r>
-    </w:p>
-    <w:p>
-      <w:pPr>
-        <w:shd w:val="clear" w:color="auto" w:fill="F8F8F8"/>
-        <w:spacing w:after="160"/>
-        <w:rPr>
-          <w:rFonts w:ascii="Courier New" w:eastAsia="Courier New" w:hAnsi="Courier New" w:cs="Courier New"/>
+        <w:t>Ejecución en Linux</w:t>
+      </w:r>
+      <w:r>
+        <w:rPr>
+          <w:rFonts w:eastAsia="Courier New"/>
           <w:bCs/>
           <w:color w:val="000000" w:themeColor="text1"/>
-          <w:sz w:val="20"/>
-          <w:szCs w:val="20"/>
           <w:shd w:val="clear" w:color="auto" w:fill="F9F2F4"/>
         </w:rPr>
-      </w:pPr>
-      <w:r>
-        <w:rPr>
-          <w:rFonts w:ascii="Courier New" w:eastAsia="Courier New" w:hAnsi="Courier New" w:cs="Courier New"/>
-          <w:color w:val="333333"/>
-          <w:sz w:val="20"/>
-          <w:szCs w:val="20"/>
-          <w:shd w:val="clear" w:color="auto" w:fill="F5F5F5"/>
-        </w:rPr>
-        <w:t>p</w:t>
-      </w:r>
-      <w:r>
-        <w:rPr>
-          <w:rFonts w:ascii="Courier New" w:eastAsia="Courier New" w:hAnsi="Courier New" w:cs="Courier New"/>
-          <w:color w:val="333333"/>
-          <w:sz w:val="20"/>
-          <w:szCs w:val="20"/>
-          <w:shd w:val="clear" w:color="auto" w:fill="F5F5F5"/>
-        </w:rPr>
-        <w:t>md</w:t>
-      </w:r>
-      <w:r>
-        <w:rPr>
-          <w:rFonts w:ascii="Courier New" w:eastAsia="Courier New" w:hAnsi="Courier New" w:cs="Courier New"/>
-          <w:color w:val="333333"/>
-          <w:sz w:val="20"/>
-          <w:szCs w:val="20"/>
-          <w:shd w:val="clear" w:color="auto" w:fill="F5F5F5"/>
-        </w:rPr>
-        <w:t>.bat</w:t>
-      </w:r>
-      <w:r>
-        <w:rPr>
-          <w:rFonts w:ascii="Courier New" w:eastAsia="Courier New" w:hAnsi="Courier New" w:cs="Courier New"/>
+        <w:t>/Mac</w:t>
+      </w:r>
+    </w:p>
+    <w:p>
+      <w:pPr>
+        <w:pStyle w:val="Prrafodelista"/>
+        <w:numPr>
+          <w:ilvl w:val="0"/>
+          <w:numId w:val="2"/>
+        </w:numPr>
+        <w:pBdr>
+          <w:top w:val="single" w:sz="6" w:space="7" w:color="CCCCCC"/>
+          <w:left w:val="single" w:sz="6" w:space="7" w:color="CCCCCC"/>
+          <w:bottom w:val="single" w:sz="6" w:space="7" w:color="CCCCCC"/>
+          <w:right w:val="single" w:sz="6" w:space="7" w:color="CCCCCC"/>
+        </w:pBdr>
+        <w:shd w:val="clear" w:color="auto" w:fill="F5F5F5"/>
+        <w:tabs>
+          <w:tab w:val="left" w:pos="916"/>
+          <w:tab w:val="left" w:pos="1832"/>
+          <w:tab w:val="left" w:pos="2748"/>
+          <w:tab w:val="left" w:pos="3664"/>
+          <w:tab w:val="left" w:pos="4580"/>
+          <w:tab w:val="left" w:pos="5496"/>
+          <w:tab w:val="left" w:pos="6412"/>
+          <w:tab w:val="left" w:pos="7328"/>
+          <w:tab w:val="left" w:pos="8244"/>
+          <w:tab w:val="left" w:pos="9160"/>
+          <w:tab w:val="left" w:pos="10076"/>
+          <w:tab w:val="left" w:pos="10992"/>
+          <w:tab w:val="left" w:pos="11908"/>
+          <w:tab w:val="left" w:pos="12824"/>
+          <w:tab w:val="left" w:pos="13740"/>
+          <w:tab w:val="left" w:pos="14656"/>
+        </w:tabs>
+        <w:wordWrap w:val="0"/>
+        <w:spacing w:before="375" w:after="375" w:line="240" w:lineRule="auto"/>
+        <w:rPr>
+          <w:rFonts w:ascii="Consolas" w:eastAsia="Times New Roman" w:hAnsi="Consolas" w:cs="Courier New"/>
+          <w:color w:val="77777A"/>
+          <w:sz w:val="20"/>
+          <w:szCs w:val="20"/>
+          <w:bdr w:val="none" w:sz="0" w:space="0" w:color="auto" w:frame="1"/>
+          <w:lang w:val="es-ES"/>
+        </w:rPr>
+      </w:pPr>
+      <w:r>
+        <w:rPr>
+          <w:rFonts w:ascii="Consolas" w:eastAsia="Times New Roman" w:hAnsi="Consolas" w:cs="Courier New"/>
+          <w:color w:val="555555"/>
+          <w:sz w:val="20"/>
+          <w:szCs w:val="20"/>
+          <w:bdr w:val="none" w:sz="0" w:space="0" w:color="auto" w:frame="1"/>
+          <w:lang w:val="es-ES"/>
+        </w:rPr>
+        <w:t xml:space="preserve">~ $ </w:t>
+      </w:r>
+      <w:r>
+        <w:rPr>
+          <w:rFonts w:ascii="Consolas" w:eastAsia="Times New Roman" w:hAnsi="Consolas" w:cs="Courier New"/>
+          <w:color w:val="DD1144"/>
+          <w:sz w:val="20"/>
+          <w:szCs w:val="20"/>
+          <w:bdr w:val="none" w:sz="0" w:space="0" w:color="auto" w:frame="1"/>
+          <w:lang w:val="es-ES"/>
+        </w:rPr>
+        <w:t>cd</w:t>
+      </w:r>
+      <w:r>
+        <w:rPr>
+          <w:rFonts w:ascii="Consolas" w:eastAsia="Times New Roman" w:hAnsi="Consolas" w:cs="Courier New"/>
+          <w:color w:val="77777A"/>
+          <w:sz w:val="20"/>
+          <w:szCs w:val="20"/>
+          <w:bdr w:val="none" w:sz="0" w:space="0" w:color="auto" w:frame="1"/>
+          <w:lang w:val="es-ES"/>
+        </w:rPr>
+        <w:t xml:space="preserve"> ~/bin/pmd-bin-6.41.0/bin</w:t>
+      </w:r>
+    </w:p>
+    <w:p>
+      <w:pPr>
+        <w:pStyle w:val="Prrafodelista"/>
+        <w:numPr>
+          <w:ilvl w:val="0"/>
+          <w:numId w:val="2"/>
+        </w:numPr>
+        <w:pBdr>
+          <w:top w:val="single" w:sz="6" w:space="7" w:color="CCCCCC"/>
+          <w:left w:val="single" w:sz="6" w:space="7" w:color="CCCCCC"/>
+          <w:bottom w:val="single" w:sz="6" w:space="7" w:color="CCCCCC"/>
+          <w:right w:val="single" w:sz="6" w:space="7" w:color="CCCCCC"/>
+        </w:pBdr>
+        <w:shd w:val="clear" w:color="auto" w:fill="F5F5F5"/>
+        <w:tabs>
+          <w:tab w:val="left" w:pos="916"/>
+          <w:tab w:val="left" w:pos="1832"/>
+          <w:tab w:val="left" w:pos="2748"/>
+          <w:tab w:val="left" w:pos="3664"/>
+          <w:tab w:val="left" w:pos="4580"/>
+          <w:tab w:val="left" w:pos="5496"/>
+          <w:tab w:val="left" w:pos="6412"/>
+          <w:tab w:val="left" w:pos="7328"/>
+          <w:tab w:val="left" w:pos="8244"/>
+          <w:tab w:val="left" w:pos="9160"/>
+          <w:tab w:val="left" w:pos="10076"/>
+          <w:tab w:val="left" w:pos="10992"/>
+          <w:tab w:val="left" w:pos="11908"/>
+          <w:tab w:val="left" w:pos="12824"/>
+          <w:tab w:val="left" w:pos="13740"/>
+          <w:tab w:val="left" w:pos="14656"/>
+        </w:tabs>
+        <w:wordWrap w:val="0"/>
+        <w:spacing w:before="375" w:after="375" w:line="240" w:lineRule="auto"/>
+        <w:rPr>
+          <w:rFonts w:ascii="Consolas" w:eastAsia="Times New Roman" w:hAnsi="Consolas" w:cs="Courier New"/>
+          <w:color w:val="77777A"/>
+          <w:sz w:val="20"/>
+          <w:szCs w:val="20"/>
+          <w:lang w:val="es-ES"/>
+        </w:rPr>
+      </w:pPr>
+      <w:r>
+        <w:rPr>
+          <w:rFonts w:ascii="Consolas" w:eastAsia="Times New Roman" w:hAnsi="Consolas" w:cs="Courier New"/>
+          <w:color w:val="555555"/>
+          <w:sz w:val="20"/>
+          <w:szCs w:val="20"/>
+          <w:bdr w:val="none" w:sz="0" w:space="0" w:color="auto" w:frame="1"/>
+          <w:lang w:val="es-ES"/>
+        </w:rPr>
+        <w:t xml:space="preserve">~/.../bin $ </w:t>
+      </w:r>
+      <w:r>
+        <w:rPr>
+          <w:rFonts w:ascii="Consolas" w:eastAsia="Times New Roman" w:hAnsi="Consolas" w:cs="Courier New"/>
+          <w:color w:val="DD1144"/>
+          <w:sz w:val="20"/>
+          <w:szCs w:val="20"/>
+          <w:bdr w:val="none" w:sz="0" w:space="0" w:color="auto" w:frame="1"/>
+          <w:lang w:val="es-ES"/>
+        </w:rPr>
+        <w:t>./run.sh</w:t>
+      </w:r>
+      <w:r>
+        <w:rPr>
+          <w:rFonts w:ascii="Consolas" w:eastAsia="Times New Roman" w:hAnsi="Consolas" w:cs="Courier New"/>
+          <w:color w:val="77777A"/>
+          <w:sz w:val="20"/>
+          <w:szCs w:val="20"/>
+          <w:bdr w:val="none" w:sz="0" w:space="0" w:color="auto" w:frame="1"/>
+          <w:lang w:val="es-ES"/>
+        </w:rPr>
+        <w:t xml:space="preserve"> cpd --minimum-tokens 100 --files </w:t>
+      </w:r>
+      <w:r>
+        <w:rPr>
+          <w:rStyle w:val="CdigoHTML"/>
+          <w:rFonts w:ascii="Consolas" w:eastAsia="Arial" w:hAnsi="Consolas"/>
+          <w:color w:val="77777A"/>
+          <w:bdr w:val="none" w:sz="0" w:space="0" w:color="auto" w:frame="1"/>
+        </w:rPr>
+        <w:t>CODIGO</w:t>
+      </w:r>
+      <w:bookmarkStart w:id="1" w:name="_GoBack"/>
+      <w:bookmarkEnd w:id="1"/>
+    </w:p>
+    <w:p>
+      <w:pPr>
+        <w:pStyle w:val="Prrafodelista"/>
+        <w:numPr>
+          <w:ilvl w:val="0"/>
+          <w:numId w:val="2"/>
+        </w:numPr>
+        <w:spacing w:after="160"/>
+        <w:rPr>
+          <w:rFonts w:ascii="Courier New" w:eastAsia="Courier New" w:hAnsi="Courier New" w:cs="Courier New"/>
+          <w:b/>
+          <w:color w:val="000000" w:themeColor="text1"/>
+          <w:sz w:val="20"/>
+          <w:szCs w:val="20"/>
+          <w:shd w:val="clear" w:color="auto" w:fill="F9F2F4"/>
+        </w:rPr>
+      </w:pPr>
+      <w:r>
+        <w:rPr>
+          <w:rFonts w:eastAsia="Courier New"/>
           <w:bCs/>
           <w:color w:val="000000" w:themeColor="text1"/>
-          <w:sz w:val="20"/>
-          <w:szCs w:val="20"/>
           <w:shd w:val="clear" w:color="auto" w:fill="F9F2F4"/>
         </w:rPr>
-        <w:t xml:space="preserve"> </w:t>
-      </w:r>
-      <w:r>
-        <w:rPr>
-          <w:rFonts w:ascii="Courier New" w:eastAsia="Courier New" w:hAnsi="Courier New" w:cs="Courier New"/>
-          <w:color w:val="000080"/>
-          <w:sz w:val="20"/>
-          <w:szCs w:val="20"/>
-          <w:shd w:val="clear" w:color="auto" w:fill="F5F5F5"/>
-        </w:rPr>
-        <w:t>-d</w:t>
-      </w:r>
-      <w:r>
-        <w:rPr>
-          <w:rFonts w:ascii="Courier New" w:eastAsia="Courier New" w:hAnsi="Courier New" w:cs="Courier New"/>
-          <w:color w:val="333333"/>
-          <w:sz w:val="20"/>
-          <w:szCs w:val="20"/>
-          <w:shd w:val="clear" w:color="auto" w:fill="F5F5F5"/>
-        </w:rPr>
-        <w:t xml:space="preserve"> </w:t>
-      </w:r>
-      <w:r>
-        <w:rPr>
-          <w:rFonts w:ascii="Courier New" w:eastAsia="Courier New" w:hAnsi="Courier New" w:cs="Courier New"/>
+        <w:t xml:space="preserve">Ejecución en </w:t>
+      </w:r>
+      <w:r>
+        <w:rPr>
+          <w:rFonts w:eastAsia="Courier New"/>
           <w:bCs/>
           <w:color w:val="000000" w:themeColor="text1"/>
-          <w:sz w:val="20"/>
-          <w:szCs w:val="20"/>
-          <w:shd w:val="clear" w:color="auto" w:fill="F5F5F5"/>
+          <w:shd w:val="clear" w:color="auto" w:fill="F9F2F4"/>
+        </w:rPr>
+        <w:t>Windows</w:t>
+      </w:r>
+    </w:p>
+    <w:p>
+      <w:pPr>
+        <w:pStyle w:val="HTMLconformatoprevio"/>
+        <w:numPr>
+          <w:ilvl w:val="0"/>
+          <w:numId w:val="2"/>
+        </w:numPr>
+        <w:pBdr>
+          <w:top w:val="single" w:sz="6" w:space="7" w:color="CCCCCC"/>
+          <w:left w:val="single" w:sz="6" w:space="7" w:color="CCCCCC"/>
+          <w:bottom w:val="single" w:sz="6" w:space="7" w:color="CCCCCC"/>
+          <w:right w:val="single" w:sz="6" w:space="7" w:color="CCCCCC"/>
+        </w:pBdr>
+        <w:shd w:val="clear" w:color="auto" w:fill="F5F5F5"/>
+        <w:wordWrap w:val="0"/>
+        <w:spacing w:before="375" w:after="375"/>
+        <w:rPr>
+          <w:rFonts w:ascii="Consolas" w:hAnsi="Consolas"/>
+          <w:color w:val="77777A"/>
+        </w:rPr>
+      </w:pPr>
+      <w:r>
+        <w:rPr>
+          <w:rStyle w:val="s2"/>
+          <w:rFonts w:ascii="Consolas" w:hAnsi="Consolas"/>
+          <w:color w:val="DD1144"/>
+          <w:bdr w:val="none" w:sz="0" w:space="0" w:color="auto" w:frame="1"/>
+        </w:rPr>
+        <w:t>.\cpd.bat</w:t>
+      </w:r>
+      <w:r>
+        <w:rPr>
+          <w:rStyle w:val="CdigoHTML"/>
+          <w:rFonts w:ascii="Consolas" w:hAnsi="Consolas"/>
+          <w:color w:val="77777A"/>
+          <w:bdr w:val="none" w:sz="0" w:space="0" w:color="auto" w:frame="1"/>
+        </w:rPr>
+        <w:t xml:space="preserve"> --minimum-tokens 100 --files </w:t>
+      </w:r>
+      <w:r>
+        <w:rPr>
+          <w:rStyle w:val="CdigoHTML"/>
+          <w:rFonts w:ascii="Consolas" w:hAnsi="Consolas"/>
+          <w:color w:val="77777A"/>
+          <w:bdr w:val="none" w:sz="0" w:space="0" w:color="auto" w:frame="1"/>
         </w:rPr>
         <w:t>CODIGO</w:t>
       </w:r>
-      <w:r>
-        <w:rPr>
-          <w:rFonts w:ascii="Courier New" w:eastAsia="Courier New" w:hAnsi="Courier New" w:cs="Courier New"/>
-          <w:bCs/>
+    </w:p>
+    <w:p>
+      <w:pPr>
+        <w:spacing w:after="160"/>
+        <w:ind w:left="360"/>
+        <w:rPr>
+          <w:rFonts w:ascii="Courier New" w:eastAsia="Courier New" w:hAnsi="Courier New" w:cs="Courier New"/>
+          <w:b/>
           <w:color w:val="000000" w:themeColor="text1"/>
           <w:sz w:val="20"/>
           <w:szCs w:val="20"/>
           <w:shd w:val="clear" w:color="auto" w:fill="F9F2F4"/>
         </w:rPr>
-        <w:t xml:space="preserve"> </w:t>
-      </w:r>
-      <w:r>
-        <w:rPr>
-          <w:rFonts w:ascii="Courier New" w:eastAsia="Courier New" w:hAnsi="Courier New" w:cs="Courier New"/>
-          <w:color w:val="000080"/>
-          <w:sz w:val="20"/>
-          <w:szCs w:val="20"/>
-          <w:shd w:val="clear" w:color="auto" w:fill="F5F5F5"/>
-        </w:rPr>
-        <w:t>-R</w:t>
-      </w:r>
-      <w:r>
-        <w:rPr>
-          <w:rFonts w:ascii="Courier New" w:eastAsia="Courier New" w:hAnsi="Courier New" w:cs="Courier New"/>
-          <w:bCs/>
+      </w:pPr>
+    </w:p>
+    <w:p>
+      <w:pPr>
+        <w:spacing w:after="160"/>
+        <w:rPr>
+          <w:rFonts w:ascii="Courier New" w:eastAsia="Courier New" w:hAnsi="Courier New" w:cs="Courier New"/>
+          <w:b/>
           <w:color w:val="000000" w:themeColor="text1"/>
           <w:sz w:val="20"/>
           <w:szCs w:val="20"/>
           <w:shd w:val="clear" w:color="auto" w:fill="F9F2F4"/>
         </w:rPr>
-        <w:t xml:space="preserve"> </w:t>
-      </w:r>
-      <w:r>
-        <w:rPr>
-          <w:rFonts w:ascii="Courier New" w:eastAsia="Courier New" w:hAnsi="Courier New" w:cs="Courier New"/>
-          <w:bCs/>
-          <w:color w:val="000000" w:themeColor="text1"/>
-          <w:sz w:val="20"/>
-          <w:szCs w:val="20"/>
-          <w:shd w:val="clear" w:color="auto" w:fill="F5F5F5"/>
-        </w:rPr>
-        <w:t>RULESET</w:t>
-      </w:r>
-      <w:r>
-        <w:rPr>
-          <w:rFonts w:ascii="Courier New" w:eastAsia="Courier New" w:hAnsi="Courier New" w:cs="Courier New"/>
-          <w:bCs/>
-          <w:color w:val="000000" w:themeColor="text1"/>
-          <w:sz w:val="20"/>
-          <w:szCs w:val="20"/>
-          <w:shd w:val="clear" w:color="auto" w:fill="F9F2F4"/>
-        </w:rPr>
-        <w:t xml:space="preserve"> </w:t>
-      </w:r>
-      <w:r>
-        <w:rPr>
-          <w:rFonts w:ascii="Courier New" w:eastAsia="Courier New" w:hAnsi="Courier New" w:cs="Courier New"/>
-          <w:color w:val="000080"/>
-          <w:sz w:val="20"/>
-          <w:szCs w:val="20"/>
-          <w:shd w:val="clear" w:color="auto" w:fill="F5F5F5"/>
-        </w:rPr>
-        <w:t>-f</w:t>
-      </w:r>
-      <w:r>
-        <w:rPr>
-          <w:rFonts w:ascii="Courier New" w:eastAsia="Courier New" w:hAnsi="Courier New" w:cs="Courier New"/>
-          <w:bCs/>
-          <w:color w:val="000000" w:themeColor="text1"/>
-          <w:sz w:val="20"/>
-          <w:szCs w:val="20"/>
-          <w:shd w:val="clear" w:color="auto" w:fill="F9F2F4"/>
-        </w:rPr>
-        <w:t xml:space="preserve"> text</w:t>
-      </w:r>
+      </w:pPr>
     </w:p>
     <w:p>
       <w:pPr>
@@ -2250,6 +2644,79 @@
       <w:contextualSpacing/>
     </w:pPr>
   </w:style>
+  <w:style w:type="paragraph" w:styleId="HTMLconformatoprevio">
+    <w:name w:val="HTML Preformatted"/>
+    <w:basedOn w:val="Normal"/>
+    <w:link w:val="HTMLconformatoprevioCar"/>
+    <w:uiPriority w:val="99"/>
+    <w:semiHidden/>
+    <w:unhideWhenUsed/>
+    <w:rsid w:val="00E46D1B"/>
+    <w:pPr>
+      <w:tabs>
+        <w:tab w:val="left" w:pos="916"/>
+        <w:tab w:val="left" w:pos="1832"/>
+        <w:tab w:val="left" w:pos="2748"/>
+        <w:tab w:val="left" w:pos="3664"/>
+        <w:tab w:val="left" w:pos="4580"/>
+        <w:tab w:val="left" w:pos="5496"/>
+        <w:tab w:val="left" w:pos="6412"/>
+        <w:tab w:val="left" w:pos="7328"/>
+        <w:tab w:val="left" w:pos="8244"/>
+        <w:tab w:val="left" w:pos="9160"/>
+        <w:tab w:val="left" w:pos="10076"/>
+        <w:tab w:val="left" w:pos="10992"/>
+        <w:tab w:val="left" w:pos="11908"/>
+        <w:tab w:val="left" w:pos="12824"/>
+        <w:tab w:val="left" w:pos="13740"/>
+        <w:tab w:val="left" w:pos="14656"/>
+      </w:tabs>
+      <w:spacing w:line="240" w:lineRule="auto"/>
+    </w:pPr>
+    <w:rPr>
+      <w:rFonts w:ascii="Courier New" w:eastAsia="Times New Roman" w:hAnsi="Courier New" w:cs="Courier New"/>
+      <w:sz w:val="20"/>
+      <w:szCs w:val="20"/>
+      <w:lang w:val="es-ES"/>
+    </w:rPr>
+  </w:style>
+  <w:style w:type="character" w:customStyle="1" w:styleId="HTMLconformatoprevioCar">
+    <w:name w:val="HTML con formato previo Car"/>
+    <w:basedOn w:val="Fuentedeprrafopredeter"/>
+    <w:link w:val="HTMLconformatoprevio"/>
+    <w:uiPriority w:val="99"/>
+    <w:semiHidden/>
+    <w:rsid w:val="00E46D1B"/>
+    <w:rPr>
+      <w:rFonts w:ascii="Courier New" w:eastAsia="Times New Roman" w:hAnsi="Courier New" w:cs="Courier New"/>
+      <w:sz w:val="20"/>
+      <w:szCs w:val="20"/>
+      <w:lang w:val="es-ES"/>
+    </w:rPr>
+  </w:style>
+  <w:style w:type="character" w:styleId="CdigoHTML">
+    <w:name w:val="HTML Code"/>
+    <w:basedOn w:val="Fuentedeprrafopredeter"/>
+    <w:uiPriority w:val="99"/>
+    <w:semiHidden/>
+    <w:unhideWhenUsed/>
+    <w:rsid w:val="00E46D1B"/>
+    <w:rPr>
+      <w:rFonts w:ascii="Courier New" w:eastAsia="Times New Roman" w:hAnsi="Courier New" w:cs="Courier New"/>
+      <w:sz w:val="20"/>
+      <w:szCs w:val="20"/>
+    </w:rPr>
+  </w:style>
+  <w:style w:type="character" w:customStyle="1" w:styleId="gp">
+    <w:name w:val="gp"/>
+    <w:basedOn w:val="Fuentedeprrafopredeter"/>
+    <w:rsid w:val="00E46D1B"/>
+  </w:style>
+  <w:style w:type="character" w:customStyle="1" w:styleId="s2">
+    <w:name w:val="s2"/>
+    <w:basedOn w:val="Fuentedeprrafopredeter"/>
+    <w:rsid w:val="00E46D1B"/>
+  </w:style>
 </w:styles>
 </file>
 

</xml_diff>

<commit_message>
Añadida cabecera al manual de PMD
</commit_message>
<xml_diff>
--- a/PMD/Manual de Instalacion PMD.docx
+++ b/PMD/Manual de Instalacion PMD.docx
@@ -5,6 +5,7 @@
     <w:p>
       <w:pPr>
         <w:pStyle w:val="Ttulo"/>
+        <w:jc w:val="center"/>
       </w:pPr>
       <w:bookmarkStart w:id="0" w:name="_6rrlwbcmlz5n" w:colFirst="0" w:colLast="0"/>
       <w:bookmarkEnd w:id="0"/>
@@ -32,9 +33,15 @@
           <w:ilvl w:val="0"/>
           <w:numId w:val="3"/>
         </w:numPr>
-      </w:pPr>
-      <w:r>
-        <w:t>Instalacion herramienta en Linux</w:t>
+        <w:jc w:val="both"/>
+      </w:pPr>
+      <w:proofErr w:type="spellStart"/>
+      <w:r>
+        <w:t>Instalacion</w:t>
+      </w:r>
+      <w:proofErr w:type="spellEnd"/>
+      <w:r>
+        <w:t xml:space="preserve"> herramienta en Linux</w:t>
       </w:r>
     </w:p>
     <w:p>
@@ -108,15 +115,27 @@
         </w:rPr>
         <w:t xml:space="preserve">$ </w:t>
       </w:r>
-      <w:r>
-        <w:rPr>
-          <w:rFonts w:ascii="Courier New" w:eastAsia="Courier New" w:hAnsi="Courier New" w:cs="Courier New"/>
-          <w:color w:val="333333"/>
-          <w:sz w:val="20"/>
-          <w:szCs w:val="20"/>
-          <w:shd w:val="clear" w:color="auto" w:fill="F5F5F5"/>
-        </w:rPr>
-        <w:t>wget https://github.com/pmd/pmd/releases/download/pmd_releases%2F6.41.0/pmd-bin-6.41.0.zip</w:t>
+      <w:proofErr w:type="spellStart"/>
+      <w:r>
+        <w:rPr>
+          <w:rFonts w:ascii="Courier New" w:eastAsia="Courier New" w:hAnsi="Courier New" w:cs="Courier New"/>
+          <w:color w:val="333333"/>
+          <w:sz w:val="20"/>
+          <w:szCs w:val="20"/>
+          <w:shd w:val="clear" w:color="auto" w:fill="F5F5F5"/>
+        </w:rPr>
+        <w:t>wget</w:t>
+      </w:r>
+      <w:proofErr w:type="spellEnd"/>
+      <w:r>
+        <w:rPr>
+          <w:rFonts w:ascii="Courier New" w:eastAsia="Courier New" w:hAnsi="Courier New" w:cs="Courier New"/>
+          <w:color w:val="333333"/>
+          <w:sz w:val="20"/>
+          <w:szCs w:val="20"/>
+          <w:shd w:val="clear" w:color="auto" w:fill="F5F5F5"/>
+        </w:rPr>
+        <w:t xml:space="preserve"> https://github.com/pmd/pmd/releases/download/pmd_releases%2F6.41.0/pmd-bin-6.41.0.zip</w:t>
       </w:r>
     </w:p>
     <w:p>
@@ -139,15 +158,27 @@
         </w:rPr>
         <w:t xml:space="preserve">$ </w:t>
       </w:r>
-      <w:r>
-        <w:rPr>
-          <w:rFonts w:ascii="Courier New" w:eastAsia="Courier New" w:hAnsi="Courier New" w:cs="Courier New"/>
-          <w:color w:val="333333"/>
-          <w:sz w:val="20"/>
-          <w:szCs w:val="20"/>
-          <w:shd w:val="clear" w:color="auto" w:fill="F5F5F5"/>
-        </w:rPr>
-        <w:t>unzip pmd-bin-6.41.0.zip</w:t>
+      <w:proofErr w:type="spellStart"/>
+      <w:r>
+        <w:rPr>
+          <w:rFonts w:ascii="Courier New" w:eastAsia="Courier New" w:hAnsi="Courier New" w:cs="Courier New"/>
+          <w:color w:val="333333"/>
+          <w:sz w:val="20"/>
+          <w:szCs w:val="20"/>
+          <w:shd w:val="clear" w:color="auto" w:fill="F5F5F5"/>
+        </w:rPr>
+        <w:t>unzip</w:t>
+      </w:r>
+      <w:proofErr w:type="spellEnd"/>
+      <w:r>
+        <w:rPr>
+          <w:rFonts w:ascii="Courier New" w:eastAsia="Courier New" w:hAnsi="Courier New" w:cs="Courier New"/>
+          <w:color w:val="333333"/>
+          <w:sz w:val="20"/>
+          <w:szCs w:val="20"/>
+          <w:shd w:val="clear" w:color="auto" w:fill="F5F5F5"/>
+        </w:rPr>
+        <w:t xml:space="preserve"> pmd-bin-6.41.0.zip</w:t>
       </w:r>
     </w:p>
     <w:p>
@@ -180,6 +211,7 @@
         </w:rPr>
         <w:t xml:space="preserve">alias </w:t>
       </w:r>
+      <w:proofErr w:type="spellStart"/>
       <w:r>
         <w:rPr>
           <w:rFonts w:ascii="Courier New" w:eastAsia="Courier New" w:hAnsi="Courier New" w:cs="Courier New"/>
@@ -190,6 +222,7 @@
         </w:rPr>
         <w:t>pmd</w:t>
       </w:r>
+      <w:proofErr w:type="spellEnd"/>
       <w:r>
         <w:rPr>
           <w:rFonts w:ascii="Courier New" w:eastAsia="Courier New" w:hAnsi="Courier New" w:cs="Courier New"/>
@@ -229,7 +262,29 @@
           <w:szCs w:val="20"/>
           <w:shd w:val="clear" w:color="auto" w:fill="F5F5F5"/>
         </w:rPr>
-        <w:t>/pmd-bin-6.41.0/bin/run.sh pmd"</w:t>
+        <w:t xml:space="preserve">/pmd-bin-6.41.0/bin/run.sh </w:t>
+      </w:r>
+      <w:proofErr w:type="spellStart"/>
+      <w:r>
+        <w:rPr>
+          <w:rFonts w:ascii="Courier New" w:eastAsia="Courier New" w:hAnsi="Courier New" w:cs="Courier New"/>
+          <w:color w:val="DD1144"/>
+          <w:sz w:val="20"/>
+          <w:szCs w:val="20"/>
+          <w:shd w:val="clear" w:color="auto" w:fill="F5F5F5"/>
+        </w:rPr>
+        <w:t>pmd</w:t>
+      </w:r>
+      <w:proofErr w:type="spellEnd"/>
+      <w:r>
+        <w:rPr>
+          <w:rFonts w:ascii="Courier New" w:eastAsia="Courier New" w:hAnsi="Courier New" w:cs="Courier New"/>
+          <w:color w:val="DD1144"/>
+          <w:sz w:val="20"/>
+          <w:szCs w:val="20"/>
+          <w:shd w:val="clear" w:color="auto" w:fill="F5F5F5"/>
+        </w:rPr>
+        <w:t>"</w:t>
       </w:r>
     </w:p>
     <w:p>
@@ -239,10 +294,21 @@
           <w:ilvl w:val="0"/>
           <w:numId w:val="3"/>
         </w:numPr>
-      </w:pPr>
-      <w:r>
-        <w:t>Instalacion herramienta en MacOs</w:t>
-      </w:r>
+        <w:jc w:val="both"/>
+      </w:pPr>
+      <w:proofErr w:type="spellStart"/>
+      <w:r>
+        <w:t>Instalacion</w:t>
+      </w:r>
+      <w:proofErr w:type="spellEnd"/>
+      <w:r>
+        <w:t xml:space="preserve"> herramienta en </w:t>
+      </w:r>
+      <w:proofErr w:type="spellStart"/>
+      <w:r>
+        <w:t>MacOs</w:t>
+      </w:r>
+      <w:proofErr w:type="spellEnd"/>
     </w:p>
     <w:p>
       <w:pPr>
@@ -315,15 +381,27 @@
         </w:rPr>
         <w:t xml:space="preserve">$ </w:t>
       </w:r>
-      <w:r>
-        <w:rPr>
-          <w:rFonts w:ascii="Courier New" w:eastAsia="Courier New" w:hAnsi="Courier New" w:cs="Courier New"/>
-          <w:color w:val="333333"/>
-          <w:sz w:val="20"/>
-          <w:szCs w:val="20"/>
-          <w:shd w:val="clear" w:color="auto" w:fill="F5F5F5"/>
-        </w:rPr>
-        <w:t xml:space="preserve">curl </w:t>
+      <w:proofErr w:type="spellStart"/>
+      <w:r>
+        <w:rPr>
+          <w:rFonts w:ascii="Courier New" w:eastAsia="Courier New" w:hAnsi="Courier New" w:cs="Courier New"/>
+          <w:color w:val="333333"/>
+          <w:sz w:val="20"/>
+          <w:szCs w:val="20"/>
+          <w:shd w:val="clear" w:color="auto" w:fill="F5F5F5"/>
+        </w:rPr>
+        <w:t>curl</w:t>
+      </w:r>
+      <w:proofErr w:type="spellEnd"/>
+      <w:r>
+        <w:rPr>
+          <w:rFonts w:ascii="Courier New" w:eastAsia="Courier New" w:hAnsi="Courier New" w:cs="Courier New"/>
+          <w:color w:val="333333"/>
+          <w:sz w:val="20"/>
+          <w:szCs w:val="20"/>
+          <w:shd w:val="clear" w:color="auto" w:fill="F5F5F5"/>
+        </w:rPr>
+        <w:t xml:space="preserve"> </w:t>
       </w:r>
       <w:r>
         <w:rPr>
@@ -366,15 +444,27 @@
         </w:rPr>
         <w:t xml:space="preserve">$ </w:t>
       </w:r>
-      <w:r>
-        <w:rPr>
-          <w:rFonts w:ascii="Courier New" w:eastAsia="Courier New" w:hAnsi="Courier New" w:cs="Courier New"/>
-          <w:color w:val="333333"/>
-          <w:sz w:val="20"/>
-          <w:szCs w:val="20"/>
-          <w:shd w:val="clear" w:color="auto" w:fill="F5F5F5"/>
-        </w:rPr>
-        <w:t>unzip pmd-bin-6.41.0.zip</w:t>
+      <w:proofErr w:type="spellStart"/>
+      <w:r>
+        <w:rPr>
+          <w:rFonts w:ascii="Courier New" w:eastAsia="Courier New" w:hAnsi="Courier New" w:cs="Courier New"/>
+          <w:color w:val="333333"/>
+          <w:sz w:val="20"/>
+          <w:szCs w:val="20"/>
+          <w:shd w:val="clear" w:color="auto" w:fill="F5F5F5"/>
+        </w:rPr>
+        <w:t>unzip</w:t>
+      </w:r>
+      <w:proofErr w:type="spellEnd"/>
+      <w:r>
+        <w:rPr>
+          <w:rFonts w:ascii="Courier New" w:eastAsia="Courier New" w:hAnsi="Courier New" w:cs="Courier New"/>
+          <w:color w:val="333333"/>
+          <w:sz w:val="20"/>
+          <w:szCs w:val="20"/>
+          <w:shd w:val="clear" w:color="auto" w:fill="F5F5F5"/>
+        </w:rPr>
+        <w:t xml:space="preserve"> pmd-bin-6.41.0.zip</w:t>
       </w:r>
     </w:p>
     <w:p>
@@ -407,6 +497,7 @@
         </w:rPr>
         <w:t xml:space="preserve">alias </w:t>
       </w:r>
+      <w:proofErr w:type="spellStart"/>
       <w:r>
         <w:rPr>
           <w:rFonts w:ascii="Courier New" w:eastAsia="Courier New" w:hAnsi="Courier New" w:cs="Courier New"/>
@@ -417,6 +508,7 @@
         </w:rPr>
         <w:t>pmd</w:t>
       </w:r>
+      <w:proofErr w:type="spellEnd"/>
       <w:r>
         <w:rPr>
           <w:rFonts w:ascii="Courier New" w:eastAsia="Courier New" w:hAnsi="Courier New" w:cs="Courier New"/>
@@ -456,7 +548,29 @@
           <w:szCs w:val="20"/>
           <w:shd w:val="clear" w:color="auto" w:fill="F5F5F5"/>
         </w:rPr>
-        <w:t>/pmd-bin-6.41.0/bin/run.sh pmd"</w:t>
+        <w:t xml:space="preserve">/pmd-bin-6.41.0/bin/run.sh </w:t>
+      </w:r>
+      <w:proofErr w:type="spellStart"/>
+      <w:r>
+        <w:rPr>
+          <w:rFonts w:ascii="Courier New" w:eastAsia="Courier New" w:hAnsi="Courier New" w:cs="Courier New"/>
+          <w:color w:val="DD1144"/>
+          <w:sz w:val="20"/>
+          <w:szCs w:val="20"/>
+          <w:shd w:val="clear" w:color="auto" w:fill="F5F5F5"/>
+        </w:rPr>
+        <w:t>pmd</w:t>
+      </w:r>
+      <w:proofErr w:type="spellEnd"/>
+      <w:r>
+        <w:rPr>
+          <w:rFonts w:ascii="Courier New" w:eastAsia="Courier New" w:hAnsi="Courier New" w:cs="Courier New"/>
+          <w:color w:val="DD1144"/>
+          <w:sz w:val="20"/>
+          <w:szCs w:val="20"/>
+          <w:shd w:val="clear" w:color="auto" w:fill="F5F5F5"/>
+        </w:rPr>
+        <w:t>"</w:t>
       </w:r>
     </w:p>
     <w:p>
@@ -467,14 +581,20 @@
           <w:numId w:val="3"/>
         </w:numPr>
       </w:pPr>
-      <w:r>
-        <w:t>Instalacion herramienta en Windows</w:t>
+      <w:proofErr w:type="spellStart"/>
+      <w:r>
+        <w:t>Instalacion</w:t>
+      </w:r>
+      <w:proofErr w:type="spellEnd"/>
+      <w:r>
+        <w:t xml:space="preserve"> herramienta en Windows</w:t>
       </w:r>
     </w:p>
     <w:p>
       <w:pPr>
         <w:shd w:val="clear" w:color="auto" w:fill="F8F8F8"/>
         <w:spacing w:after="160"/>
+        <w:jc w:val="both"/>
         <w:rPr>
           <w:bCs/>
         </w:rPr>
@@ -486,7 +606,7 @@
         </w:rPr>
         <w:t xml:space="preserve">Descargar  </w:t>
       </w:r>
-      <w:hyperlink r:id="rId5">
+      <w:hyperlink r:id="rId7">
         <w:r>
           <w:rPr>
             <w:b/>
@@ -508,7 +628,7 @@
         </w:rPr>
         <w:t xml:space="preserve">de </w:t>
       </w:r>
-      <w:hyperlink r:id="rId6" w:history="1">
+      <w:hyperlink r:id="rId8" w:history="1">
         <w:r>
           <w:rPr>
             <w:rStyle w:val="Hipervnculo"/>
@@ -522,6 +642,7 @@
       <w:pPr>
         <w:shd w:val="clear" w:color="auto" w:fill="F8F8F8"/>
         <w:spacing w:after="160"/>
+        <w:jc w:val="both"/>
         <w:rPr>
           <w:rFonts w:ascii="Courier New" w:eastAsia="Courier New" w:hAnsi="Courier New" w:cs="Courier New"/>
           <w:b/>
@@ -582,6 +703,7 @@
       <w:pPr>
         <w:shd w:val="clear" w:color="auto" w:fill="F8F8F8"/>
         <w:spacing w:after="160"/>
+        <w:jc w:val="both"/>
         <w:rPr>
           <w:b/>
           <w:color w:val="333333"/>
@@ -638,6 +760,7 @@
       <w:pPr>
         <w:spacing w:after="160"/>
         <w:ind w:left="720" w:firstLine="720"/>
+        <w:jc w:val="both"/>
         <w:rPr>
           <w:b/>
           <w:color w:val="333333"/>
@@ -697,6 +820,7 @@
       <w:pPr>
         <w:spacing w:after="160"/>
         <w:ind w:firstLine="720"/>
+        <w:jc w:val="both"/>
         <w:rPr>
           <w:rFonts w:ascii="Courier New" w:eastAsia="Courier New" w:hAnsi="Courier New" w:cs="Courier New"/>
           <w:b/>
@@ -711,7 +835,23 @@
           <w:b/>
           <w:color w:val="333333"/>
         </w:rPr>
-        <w:t xml:space="preserve">Temporal, en el cmd: </w:t>
+        <w:t xml:space="preserve">Temporal, en el </w:t>
+      </w:r>
+      <w:proofErr w:type="spellStart"/>
+      <w:r>
+        <w:rPr>
+          <w:b/>
+          <w:color w:val="333333"/>
+        </w:rPr>
+        <w:t>cmd</w:t>
+      </w:r>
+      <w:proofErr w:type="spellEnd"/>
+      <w:r>
+        <w:rPr>
+          <w:b/>
+          <w:color w:val="333333"/>
+        </w:rPr>
+        <w:t xml:space="preserve">: </w:t>
       </w:r>
       <w:r>
         <w:rPr>
@@ -727,6 +867,7 @@
     </w:p>
     <w:p>
       <w:pPr>
+        <w:jc w:val="both"/>
         <w:rPr>
           <w:b/>
         </w:rPr>
@@ -741,6 +882,7 @@
     <w:p>
       <w:pPr>
         <w:spacing w:after="160"/>
+        <w:jc w:val="both"/>
         <w:rPr>
           <w:rFonts w:ascii="Courier New" w:eastAsia="Courier New" w:hAnsi="Courier New" w:cs="Courier New"/>
           <w:b/>
@@ -759,6 +901,7 @@
           <w:numId w:val="2"/>
         </w:numPr>
         <w:spacing w:after="160"/>
+        <w:jc w:val="both"/>
         <w:rPr>
           <w:rFonts w:ascii="Courier New" w:eastAsia="Courier New" w:hAnsi="Courier New" w:cs="Courier New"/>
           <w:b/>
@@ -781,16 +924,29 @@
     <w:p>
       <w:pPr>
         <w:spacing w:after="160" w:line="342" w:lineRule="auto"/>
-      </w:pPr>
-      <w:r>
-        <w:rPr>
-          <w:rFonts w:ascii="Courier New" w:eastAsia="Courier New" w:hAnsi="Courier New" w:cs="Courier New"/>
-          <w:color w:val="333333"/>
-          <w:sz w:val="20"/>
-          <w:szCs w:val="20"/>
-          <w:shd w:val="clear" w:color="auto" w:fill="F5F5F5"/>
-        </w:rPr>
-        <w:t xml:space="preserve">pmd </w:t>
+        <w:jc w:val="both"/>
+      </w:pPr>
+      <w:proofErr w:type="spellStart"/>
+      <w:r>
+        <w:rPr>
+          <w:rFonts w:ascii="Courier New" w:eastAsia="Courier New" w:hAnsi="Courier New" w:cs="Courier New"/>
+          <w:color w:val="333333"/>
+          <w:sz w:val="20"/>
+          <w:szCs w:val="20"/>
+          <w:shd w:val="clear" w:color="auto" w:fill="F5F5F5"/>
+        </w:rPr>
+        <w:t>pmd</w:t>
+      </w:r>
+      <w:proofErr w:type="spellEnd"/>
+      <w:r>
+        <w:rPr>
+          <w:rFonts w:ascii="Courier New" w:eastAsia="Courier New" w:hAnsi="Courier New" w:cs="Courier New"/>
+          <w:color w:val="333333"/>
+          <w:sz w:val="20"/>
+          <w:szCs w:val="20"/>
+          <w:shd w:val="clear" w:color="auto" w:fill="F5F5F5"/>
+        </w:rPr>
+        <w:t xml:space="preserve"> </w:t>
       </w:r>
       <w:r>
         <w:rPr>
@@ -890,13 +1046,26 @@
           <w:szCs w:val="20"/>
           <w:shd w:val="clear" w:color="auto" w:fill="F5F5F5"/>
         </w:rPr>
-        <w:t xml:space="preserve"> text</w:t>
-      </w:r>
+        <w:t xml:space="preserve"> </w:t>
+      </w:r>
+      <w:proofErr w:type="spellStart"/>
+      <w:r>
+        <w:rPr>
+          <w:rFonts w:ascii="Courier New" w:eastAsia="Courier New" w:hAnsi="Courier New" w:cs="Courier New"/>
+          <w:color w:val="333333"/>
+          <w:sz w:val="20"/>
+          <w:szCs w:val="20"/>
+          <w:shd w:val="clear" w:color="auto" w:fill="F5F5F5"/>
+        </w:rPr>
+        <w:t>text</w:t>
+      </w:r>
+      <w:proofErr w:type="spellEnd"/>
     </w:p>
     <w:p>
       <w:pPr>
         <w:pStyle w:val="Prrafodelista"/>
         <w:spacing w:after="160"/>
+        <w:jc w:val="both"/>
         <w:rPr>
           <w:rFonts w:ascii="Courier New" w:eastAsia="Courier New" w:hAnsi="Courier New" w:cs="Courier New"/>
           <w:b/>
@@ -915,6 +1084,7 @@
           <w:numId w:val="2"/>
         </w:numPr>
         <w:spacing w:after="160"/>
+        <w:jc w:val="both"/>
         <w:rPr>
           <w:rFonts w:ascii="Courier New" w:eastAsia="Courier New" w:hAnsi="Courier New" w:cs="Courier New"/>
           <w:b/>
@@ -931,22 +1101,46 @@
           <w:color w:val="000000" w:themeColor="text1"/>
           <w:shd w:val="clear" w:color="auto" w:fill="F9F2F4"/>
         </w:rPr>
-        <w:t>Ejecución en MacOs</w:t>
-      </w:r>
+        <w:t xml:space="preserve">Ejecución en </w:t>
+      </w:r>
+      <w:proofErr w:type="spellStart"/>
+      <w:r>
+        <w:rPr>
+          <w:rFonts w:eastAsia="Courier New"/>
+          <w:bCs/>
+          <w:color w:val="000000" w:themeColor="text1"/>
+          <w:shd w:val="clear" w:color="auto" w:fill="F9F2F4"/>
+        </w:rPr>
+        <w:t>MacOs</w:t>
+      </w:r>
+      <w:proofErr w:type="spellEnd"/>
     </w:p>
     <w:p>
       <w:pPr>
         <w:spacing w:after="160" w:line="342" w:lineRule="auto"/>
-      </w:pPr>
-      <w:r>
-        <w:rPr>
-          <w:rFonts w:ascii="Courier New" w:eastAsia="Courier New" w:hAnsi="Courier New" w:cs="Courier New"/>
-          <w:color w:val="333333"/>
-          <w:sz w:val="20"/>
-          <w:szCs w:val="20"/>
-          <w:shd w:val="clear" w:color="auto" w:fill="F5F5F5"/>
-        </w:rPr>
-        <w:t xml:space="preserve">pmd </w:t>
+        <w:jc w:val="both"/>
+      </w:pPr>
+      <w:proofErr w:type="spellStart"/>
+      <w:r>
+        <w:rPr>
+          <w:rFonts w:ascii="Courier New" w:eastAsia="Courier New" w:hAnsi="Courier New" w:cs="Courier New"/>
+          <w:color w:val="333333"/>
+          <w:sz w:val="20"/>
+          <w:szCs w:val="20"/>
+          <w:shd w:val="clear" w:color="auto" w:fill="F5F5F5"/>
+        </w:rPr>
+        <w:t>pmd</w:t>
+      </w:r>
+      <w:proofErr w:type="spellEnd"/>
+      <w:r>
+        <w:rPr>
+          <w:rFonts w:ascii="Courier New" w:eastAsia="Courier New" w:hAnsi="Courier New" w:cs="Courier New"/>
+          <w:color w:val="333333"/>
+          <w:sz w:val="20"/>
+          <w:szCs w:val="20"/>
+          <w:shd w:val="clear" w:color="auto" w:fill="F5F5F5"/>
+        </w:rPr>
+        <w:t xml:space="preserve"> </w:t>
       </w:r>
       <w:r>
         <w:rPr>
@@ -1046,8 +1240,20 @@
           <w:szCs w:val="20"/>
           <w:shd w:val="clear" w:color="auto" w:fill="F5F5F5"/>
         </w:rPr>
-        <w:t xml:space="preserve"> text</w:t>
-      </w:r>
+        <w:t xml:space="preserve"> </w:t>
+      </w:r>
+      <w:proofErr w:type="spellStart"/>
+      <w:r>
+        <w:rPr>
+          <w:rFonts w:ascii="Courier New" w:eastAsia="Courier New" w:hAnsi="Courier New" w:cs="Courier New"/>
+          <w:color w:val="333333"/>
+          <w:sz w:val="20"/>
+          <w:szCs w:val="20"/>
+          <w:shd w:val="clear" w:color="auto" w:fill="F5F5F5"/>
+        </w:rPr>
+        <w:t>text</w:t>
+      </w:r>
+      <w:proofErr w:type="spellEnd"/>
     </w:p>
     <w:p>
       <w:pPr>
@@ -1057,6 +1263,7 @@
           <w:numId w:val="2"/>
         </w:numPr>
         <w:spacing w:after="160"/>
+        <w:jc w:val="both"/>
         <w:rPr>
           <w:rFonts w:ascii="Courier New" w:eastAsia="Courier New" w:hAnsi="Courier New" w:cs="Courier New"/>
           <w:b/>
@@ -1080,6 +1287,7 @@
       <w:pPr>
         <w:shd w:val="clear" w:color="auto" w:fill="F8F8F8"/>
         <w:spacing w:after="160"/>
+        <w:jc w:val="both"/>
         <w:rPr>
           <w:rFonts w:ascii="Courier New" w:eastAsia="Courier New" w:hAnsi="Courier New" w:cs="Courier New"/>
           <w:bCs/>
@@ -1234,8 +1442,21 @@
           <w:szCs w:val="20"/>
           <w:shd w:val="clear" w:color="auto" w:fill="F9F2F4"/>
         </w:rPr>
-        <w:t xml:space="preserve"> text</w:t>
-      </w:r>
+        <w:t xml:space="preserve"> </w:t>
+      </w:r>
+      <w:proofErr w:type="spellStart"/>
+      <w:r>
+        <w:rPr>
+          <w:rFonts w:ascii="Courier New" w:eastAsia="Courier New" w:hAnsi="Courier New" w:cs="Courier New"/>
+          <w:bCs/>
+          <w:color w:val="000000" w:themeColor="text1"/>
+          <w:sz w:val="20"/>
+          <w:szCs w:val="20"/>
+          <w:shd w:val="clear" w:color="auto" w:fill="F9F2F4"/>
+        </w:rPr>
+        <w:t>text</w:t>
+      </w:r>
+      <w:proofErr w:type="spellEnd"/>
     </w:p>
     <w:p>
       <w:pPr>
@@ -1303,14 +1524,18 @@
     <w:p>
       <w:pPr>
         <w:pStyle w:val="Ttulo"/>
+        <w:jc w:val="center"/>
       </w:pPr>
       <w:r>
         <w:lastRenderedPageBreak/>
         <w:t>CPD</w:t>
       </w:r>
-    </w:p>
-    <w:p>
-      <w:pPr>
+      <w:bookmarkStart w:id="1" w:name="_GoBack"/>
+      <w:bookmarkEnd w:id="1"/>
+    </w:p>
+    <w:p>
+      <w:pPr>
+        <w:jc w:val="both"/>
         <w:rPr>
           <w:b/>
           <w:bCs/>
@@ -1326,6 +1551,7 @@
     </w:p>
     <w:p>
       <w:pPr>
+        <w:jc w:val="both"/>
         <w:rPr>
           <w:b/>
           <w:bCs/>
@@ -1334,6 +1560,7 @@
     </w:p>
     <w:p>
       <w:pPr>
+        <w:jc w:val="both"/>
         <w:rPr>
           <w:b/>
         </w:rPr>
@@ -1353,6 +1580,7 @@
           <w:numId w:val="2"/>
         </w:numPr>
         <w:spacing w:after="160"/>
+        <w:jc w:val="both"/>
         <w:rPr>
           <w:rFonts w:ascii="Courier New" w:eastAsia="Courier New" w:hAnsi="Courier New" w:cs="Courier New"/>
           <w:b/>
@@ -1415,6 +1643,7 @@
         </w:tabs>
         <w:wordWrap w:val="0"/>
         <w:spacing w:before="375" w:after="375" w:line="240" w:lineRule="auto"/>
+        <w:jc w:val="both"/>
         <w:rPr>
           <w:rFonts w:ascii="Consolas" w:eastAsia="Times New Roman" w:hAnsi="Consolas" w:cs="Courier New"/>
           <w:color w:val="77777A"/>
@@ -1455,8 +1684,45 @@
           <w:bdr w:val="none" w:sz="0" w:space="0" w:color="auto" w:frame="1"/>
           <w:lang w:val="es-ES"/>
         </w:rPr>
-        <w:t xml:space="preserve"> ~/bin/pmd-bin-6.41.0/bin</w:t>
-      </w:r>
+        <w:t xml:space="preserve"> ~/</w:t>
+      </w:r>
+      <w:proofErr w:type="spellStart"/>
+      <w:r>
+        <w:rPr>
+          <w:rFonts w:ascii="Consolas" w:eastAsia="Times New Roman" w:hAnsi="Consolas" w:cs="Courier New"/>
+          <w:color w:val="77777A"/>
+          <w:sz w:val="20"/>
+          <w:szCs w:val="20"/>
+          <w:bdr w:val="none" w:sz="0" w:space="0" w:color="auto" w:frame="1"/>
+          <w:lang w:val="es-ES"/>
+        </w:rPr>
+        <w:t>bin</w:t>
+      </w:r>
+      <w:proofErr w:type="spellEnd"/>
+      <w:r>
+        <w:rPr>
+          <w:rFonts w:ascii="Consolas" w:eastAsia="Times New Roman" w:hAnsi="Consolas" w:cs="Courier New"/>
+          <w:color w:val="77777A"/>
+          <w:sz w:val="20"/>
+          <w:szCs w:val="20"/>
+          <w:bdr w:val="none" w:sz="0" w:space="0" w:color="auto" w:frame="1"/>
+          <w:lang w:val="es-ES"/>
+        </w:rPr>
+        <w:t>/pmd-bin-6.41.0/</w:t>
+      </w:r>
+      <w:proofErr w:type="spellStart"/>
+      <w:r>
+        <w:rPr>
+          <w:rFonts w:ascii="Consolas" w:eastAsia="Times New Roman" w:hAnsi="Consolas" w:cs="Courier New"/>
+          <w:color w:val="77777A"/>
+          <w:sz w:val="20"/>
+          <w:szCs w:val="20"/>
+          <w:bdr w:val="none" w:sz="0" w:space="0" w:color="auto" w:frame="1"/>
+          <w:lang w:val="es-ES"/>
+        </w:rPr>
+        <w:t>bin</w:t>
+      </w:r>
+      <w:proofErr w:type="spellEnd"/>
     </w:p>
     <w:p>
       <w:pPr>
@@ -1492,6 +1758,7 @@
         </w:tabs>
         <w:wordWrap w:val="0"/>
         <w:spacing w:before="375" w:after="375" w:line="240" w:lineRule="auto"/>
+        <w:jc w:val="both"/>
         <w:rPr>
           <w:rFonts w:ascii="Consolas" w:eastAsia="Times New Roman" w:hAnsi="Consolas" w:cs="Courier New"/>
           <w:color w:val="77777A"/>
@@ -1509,7 +1776,31 @@
           <w:bdr w:val="none" w:sz="0" w:space="0" w:color="auto" w:frame="1"/>
           <w:lang w:val="es-ES"/>
         </w:rPr>
-        <w:t xml:space="preserve">~/.../bin $ </w:t>
+        <w:t>~/.../</w:t>
+      </w:r>
+      <w:proofErr w:type="spellStart"/>
+      <w:r>
+        <w:rPr>
+          <w:rFonts w:ascii="Consolas" w:eastAsia="Times New Roman" w:hAnsi="Consolas" w:cs="Courier New"/>
+          <w:color w:val="555555"/>
+          <w:sz w:val="20"/>
+          <w:szCs w:val="20"/>
+          <w:bdr w:val="none" w:sz="0" w:space="0" w:color="auto" w:frame="1"/>
+          <w:lang w:val="es-ES"/>
+        </w:rPr>
+        <w:t>bin</w:t>
+      </w:r>
+      <w:proofErr w:type="spellEnd"/>
+      <w:r>
+        <w:rPr>
+          <w:rFonts w:ascii="Consolas" w:eastAsia="Times New Roman" w:hAnsi="Consolas" w:cs="Courier New"/>
+          <w:color w:val="555555"/>
+          <w:sz w:val="20"/>
+          <w:szCs w:val="20"/>
+          <w:bdr w:val="none" w:sz="0" w:space="0" w:color="auto" w:frame="1"/>
+          <w:lang w:val="es-ES"/>
+        </w:rPr>
+        <w:t xml:space="preserve"> $ </w:t>
       </w:r>
       <w:r>
         <w:rPr>
@@ -1531,7 +1822,55 @@
           <w:bdr w:val="none" w:sz="0" w:space="0" w:color="auto" w:frame="1"/>
           <w:lang w:val="es-ES"/>
         </w:rPr>
-        <w:t xml:space="preserve"> cpd --minimum-tokens 100 --files </w:t>
+        <w:t xml:space="preserve"> </w:t>
+      </w:r>
+      <w:proofErr w:type="spellStart"/>
+      <w:r>
+        <w:rPr>
+          <w:rFonts w:ascii="Consolas" w:eastAsia="Times New Roman" w:hAnsi="Consolas" w:cs="Courier New"/>
+          <w:color w:val="77777A"/>
+          <w:sz w:val="20"/>
+          <w:szCs w:val="20"/>
+          <w:bdr w:val="none" w:sz="0" w:space="0" w:color="auto" w:frame="1"/>
+          <w:lang w:val="es-ES"/>
+        </w:rPr>
+        <w:t>cpd</w:t>
+      </w:r>
+      <w:proofErr w:type="spellEnd"/>
+      <w:r>
+        <w:rPr>
+          <w:rFonts w:ascii="Consolas" w:eastAsia="Times New Roman" w:hAnsi="Consolas" w:cs="Courier New"/>
+          <w:color w:val="77777A"/>
+          <w:sz w:val="20"/>
+          <w:szCs w:val="20"/>
+          <w:bdr w:val="none" w:sz="0" w:space="0" w:color="auto" w:frame="1"/>
+          <w:lang w:val="es-ES"/>
+        </w:rPr>
+        <w:t xml:space="preserve"> --</w:t>
+      </w:r>
+      <w:proofErr w:type="spellStart"/>
+      <w:r>
+        <w:rPr>
+          <w:rFonts w:ascii="Consolas" w:eastAsia="Times New Roman" w:hAnsi="Consolas" w:cs="Courier New"/>
+          <w:color w:val="77777A"/>
+          <w:sz w:val="20"/>
+          <w:szCs w:val="20"/>
+          <w:bdr w:val="none" w:sz="0" w:space="0" w:color="auto" w:frame="1"/>
+          <w:lang w:val="es-ES"/>
+        </w:rPr>
+        <w:t>minimum</w:t>
+      </w:r>
+      <w:proofErr w:type="spellEnd"/>
+      <w:r>
+        <w:rPr>
+          <w:rFonts w:ascii="Consolas" w:eastAsia="Times New Roman" w:hAnsi="Consolas" w:cs="Courier New"/>
+          <w:color w:val="77777A"/>
+          <w:sz w:val="20"/>
+          <w:szCs w:val="20"/>
+          <w:bdr w:val="none" w:sz="0" w:space="0" w:color="auto" w:frame="1"/>
+          <w:lang w:val="es-ES"/>
+        </w:rPr>
+        <w:t xml:space="preserve">-tokens 100 --files </w:t>
       </w:r>
       <w:r>
         <w:rPr>
@@ -1542,8 +1881,6 @@
         </w:rPr>
         <w:t>CODIGO</w:t>
       </w:r>
-      <w:bookmarkStart w:id="1" w:name="_GoBack"/>
-      <w:bookmarkEnd w:id="1"/>
     </w:p>
     <w:p>
       <w:pPr>
@@ -1553,6 +1890,7 @@
           <w:numId w:val="2"/>
         </w:numPr>
         <w:spacing w:after="160"/>
+        <w:jc w:val="both"/>
         <w:rPr>
           <w:rFonts w:ascii="Courier New" w:eastAsia="Courier New" w:hAnsi="Courier New" w:cs="Courier New"/>
           <w:b/>
@@ -1597,6 +1935,7 @@
         <w:shd w:val="clear" w:color="auto" w:fill="F5F5F5"/>
         <w:wordWrap w:val="0"/>
         <w:spacing w:before="375" w:after="375"/>
+        <w:jc w:val="both"/>
         <w:rPr>
           <w:rFonts w:ascii="Consolas" w:hAnsi="Consolas"/>
           <w:color w:val="77777A"/>
@@ -1618,8 +1957,9 @@
           <w:color w:val="77777A"/>
           <w:bdr w:val="none" w:sz="0" w:space="0" w:color="auto" w:frame="1"/>
         </w:rPr>
-        <w:t xml:space="preserve"> --minimum-tokens 100 --files </w:t>
-      </w:r>
+        <w:t xml:space="preserve"> --</w:t>
+      </w:r>
+      <w:proofErr w:type="spellStart"/>
       <w:r>
         <w:rPr>
           <w:rStyle w:val="CdigoHTML"/>
@@ -1627,6 +1967,25 @@
           <w:color w:val="77777A"/>
           <w:bdr w:val="none" w:sz="0" w:space="0" w:color="auto" w:frame="1"/>
         </w:rPr>
+        <w:t>minimum</w:t>
+      </w:r>
+      <w:proofErr w:type="spellEnd"/>
+      <w:r>
+        <w:rPr>
+          <w:rStyle w:val="CdigoHTML"/>
+          <w:rFonts w:ascii="Consolas" w:hAnsi="Consolas"/>
+          <w:color w:val="77777A"/>
+          <w:bdr w:val="none" w:sz="0" w:space="0" w:color="auto" w:frame="1"/>
+        </w:rPr>
+        <w:t xml:space="preserve">-tokens 100 --files </w:t>
+      </w:r>
+      <w:r>
+        <w:rPr>
+          <w:rStyle w:val="CdigoHTML"/>
+          <w:rFonts w:ascii="Consolas" w:hAnsi="Consolas"/>
+          <w:color w:val="77777A"/>
+          <w:bdr w:val="none" w:sz="0" w:space="0" w:color="auto" w:frame="1"/>
+        </w:rPr>
         <w:t>CODIGO</w:t>
       </w:r>
     </w:p>
@@ -1665,6 +2024,7 @@
       </w:pPr>
     </w:p>
     <w:sectPr>
+      <w:headerReference w:type="default" r:id="rId9"/>
       <w:pgSz w:w="11909" w:h="16834"/>
       <w:pgMar w:top="1440" w:right="1440" w:bottom="1440" w:left="1440" w:header="720" w:footer="720" w:gutter="0"/>
       <w:pgNumType w:start="1"/>
@@ -1672,6 +2032,81 @@
     </w:sectPr>
   </w:body>
 </w:document>
+</file>
+
+<file path=word/endnotes.xml><?xml version="1.0" encoding="utf-8"?>
+<w:endnotes xmlns:wpc="http://schemas.microsoft.com/office/word/2010/wordprocessingCanvas" xmlns:cx="http://schemas.microsoft.com/office/drawing/2014/chartex" xmlns:cx1="http://schemas.microsoft.com/office/drawing/2015/9/8/chartex" xmlns:cx2="http://schemas.microsoft.com/office/drawing/2015/10/21/chartex" xmlns:cx3="http://schemas.microsoft.com/office/drawing/2016/5/9/chartex" xmlns:cx4="http://schemas.microsoft.com/office/drawing/2016/5/10/chartex" xmlns:cx5="http://schemas.microsoft.com/office/drawing/2016/5/11/chartex" xmlns:cx6="http://schemas.microsoft.com/office/drawing/2016/5/12/chartex" xmlns:cx7="http://schemas.microsoft.com/office/drawing/2016/5/13/chartex" xmlns:cx8="http://schemas.microsoft.com/office/drawing/2016/5/14/chartex" xmlns:mc="http://schemas.openxmlformats.org/markup-compatibility/2006" xmlns:aink="http://schemas.microsoft.com/office/drawing/2016/ink" xmlns:am3d="http://schemas.microsoft.com/office/drawing/2017/model3d" xmlns:o="urn:schemas-microsoft-com:office:office" xmlns:r="http://schemas.openxmlformats.org/officeDocument/2006/relationships" xmlns:m="http://schemas.openxmlformats.org/officeDocument/2006/math" xmlns:v="urn:schemas-microsoft-com:vml" xmlns:wp14="http://schemas.microsoft.com/office/word/2010/wordprocessingDrawing" xmlns:wp="http://schemas.openxmlformats.org/drawingml/2006/wordprocessingDrawing" xmlns:w10="urn:schemas-microsoft-com:office:word" xmlns:w="http://schemas.openxmlformats.org/wordprocessingml/2006/main" xmlns:w14="http://schemas.microsoft.com/office/word/2010/wordml" xmlns:w15="http://schemas.microsoft.com/office/word/2012/wordml" xmlns:w16cid="http://schemas.microsoft.com/office/word/2016/wordml/cid" xmlns:w16se="http://schemas.microsoft.com/office/word/2015/wordml/symex" xmlns:wpg="http://schemas.microsoft.com/office/word/2010/wordprocessingGroup" xmlns:wpi="http://schemas.microsoft.com/office/word/2010/wordprocessingInk" xmlns:wne="http://schemas.microsoft.com/office/word/2006/wordml" xmlns:wps="http://schemas.microsoft.com/office/word/2010/wordprocessingShape" mc:Ignorable="w14 w15 w16se w16cid wp14">
+  <w:endnote w:type="separator" w:id="-1">
+    <w:p>
+      <w:pPr>
+        <w:spacing w:line="240" w:lineRule="auto"/>
+      </w:pPr>
+      <w:r>
+        <w:separator/>
+      </w:r>
+    </w:p>
+  </w:endnote>
+  <w:endnote w:type="continuationSeparator" w:id="0">
+    <w:p>
+      <w:pPr>
+        <w:spacing w:line="240" w:lineRule="auto"/>
+      </w:pPr>
+      <w:r>
+        <w:continuationSeparator/>
+      </w:r>
+    </w:p>
+  </w:endnote>
+</w:endnotes>
+</file>
+
+<file path=word/footnotes.xml><?xml version="1.0" encoding="utf-8"?>
+<w:footnotes xmlns:wpc="http://schemas.microsoft.com/office/word/2010/wordprocessingCanvas" xmlns:cx="http://schemas.microsoft.com/office/drawing/2014/chartex" xmlns:cx1="http://schemas.microsoft.com/office/drawing/2015/9/8/chartex" xmlns:cx2="http://schemas.microsoft.com/office/drawing/2015/10/21/chartex" xmlns:cx3="http://schemas.microsoft.com/office/drawing/2016/5/9/chartex" xmlns:cx4="http://schemas.microsoft.com/office/drawing/2016/5/10/chartex" xmlns:cx5="http://schemas.microsoft.com/office/drawing/2016/5/11/chartex" xmlns:cx6="http://schemas.microsoft.com/office/drawing/2016/5/12/chartex" xmlns:cx7="http://schemas.microsoft.com/office/drawing/2016/5/13/chartex" xmlns:cx8="http://schemas.microsoft.com/office/drawing/2016/5/14/chartex" xmlns:mc="http://schemas.openxmlformats.org/markup-compatibility/2006" xmlns:aink="http://schemas.microsoft.com/office/drawing/2016/ink" xmlns:am3d="http://schemas.microsoft.com/office/drawing/2017/model3d" xmlns:o="urn:schemas-microsoft-com:office:office" xmlns:r="http://schemas.openxmlformats.org/officeDocument/2006/relationships" xmlns:m="http://schemas.openxmlformats.org/officeDocument/2006/math" xmlns:v="urn:schemas-microsoft-com:vml" xmlns:wp14="http://schemas.microsoft.com/office/word/2010/wordprocessingDrawing" xmlns:wp="http://schemas.openxmlformats.org/drawingml/2006/wordprocessingDrawing" xmlns:w10="urn:schemas-microsoft-com:office:word" xmlns:w="http://schemas.openxmlformats.org/wordprocessingml/2006/main" xmlns:w14="http://schemas.microsoft.com/office/word/2010/wordml" xmlns:w15="http://schemas.microsoft.com/office/word/2012/wordml" xmlns:w16cid="http://schemas.microsoft.com/office/word/2016/wordml/cid" xmlns:w16se="http://schemas.microsoft.com/office/word/2015/wordml/symex" xmlns:wpg="http://schemas.microsoft.com/office/word/2010/wordprocessingGroup" xmlns:wpi="http://schemas.microsoft.com/office/word/2010/wordprocessingInk" xmlns:wne="http://schemas.microsoft.com/office/word/2006/wordml" xmlns:wps="http://schemas.microsoft.com/office/word/2010/wordprocessingShape" mc:Ignorable="w14 w15 w16se w16cid wp14">
+  <w:footnote w:type="separator" w:id="-1">
+    <w:p>
+      <w:pPr>
+        <w:spacing w:line="240" w:lineRule="auto"/>
+      </w:pPr>
+      <w:r>
+        <w:separator/>
+      </w:r>
+    </w:p>
+  </w:footnote>
+  <w:footnote w:type="continuationSeparator" w:id="0">
+    <w:p>
+      <w:pPr>
+        <w:spacing w:line="240" w:lineRule="auto"/>
+      </w:pPr>
+      <w:r>
+        <w:continuationSeparator/>
+      </w:r>
+    </w:p>
+  </w:footnote>
+</w:footnotes>
+</file>
+
+<file path=word/header1.xml><?xml version="1.0" encoding="utf-8"?>
+<w:hdr xmlns:wpc="http://schemas.microsoft.com/office/word/2010/wordprocessingCanvas" xmlns:cx="http://schemas.microsoft.com/office/drawing/2014/chartex" xmlns:cx1="http://schemas.microsoft.com/office/drawing/2015/9/8/chartex" xmlns:cx2="http://schemas.microsoft.com/office/drawing/2015/10/21/chartex" xmlns:cx3="http://schemas.microsoft.com/office/drawing/2016/5/9/chartex" xmlns:cx4="http://schemas.microsoft.com/office/drawing/2016/5/10/chartex" xmlns:cx5="http://schemas.microsoft.com/office/drawing/2016/5/11/chartex" xmlns:cx6="http://schemas.microsoft.com/office/drawing/2016/5/12/chartex" xmlns:cx7="http://schemas.microsoft.com/office/drawing/2016/5/13/chartex" xmlns:cx8="http://schemas.microsoft.com/office/drawing/2016/5/14/chartex" xmlns:mc="http://schemas.openxmlformats.org/markup-compatibility/2006" xmlns:aink="http://schemas.microsoft.com/office/drawing/2016/ink" xmlns:am3d="http://schemas.microsoft.com/office/drawing/2017/model3d" xmlns:o="urn:schemas-microsoft-com:office:office" xmlns:r="http://schemas.openxmlformats.org/officeDocument/2006/relationships" xmlns:m="http://schemas.openxmlformats.org/officeDocument/2006/math" xmlns:v="urn:schemas-microsoft-com:vml" xmlns:wp14="http://schemas.microsoft.com/office/word/2010/wordprocessingDrawing" xmlns:wp="http://schemas.openxmlformats.org/drawingml/2006/wordprocessingDrawing" xmlns:w10="urn:schemas-microsoft-com:office:word" xmlns:w="http://schemas.openxmlformats.org/wordprocessingml/2006/main" xmlns:w14="http://schemas.microsoft.com/office/word/2010/wordml" xmlns:w15="http://schemas.microsoft.com/office/word/2012/wordml" xmlns:w16cid="http://schemas.microsoft.com/office/word/2016/wordml/cid" xmlns:w16se="http://schemas.microsoft.com/office/word/2015/wordml/symex" xmlns:wpg="http://schemas.microsoft.com/office/word/2010/wordprocessingGroup" xmlns:wpi="http://schemas.microsoft.com/office/word/2010/wordprocessingInk" xmlns:wne="http://schemas.microsoft.com/office/word/2006/wordml" xmlns:wps="http://schemas.microsoft.com/office/word/2010/wordprocessingShape" mc:Ignorable="w14 w15 w16se w16cid wp14">
+  <w:p>
+    <w:pPr>
+      <w:pStyle w:val="Encabezado"/>
+    </w:pPr>
+    <w:r>
+      <w:t>Taller PMD</w:t>
+    </w:r>
+    <w:r>
+      <w:tab/>
+    </w:r>
+    <w:r>
+      <w:tab/>
+      <w:t>Grupo 2</w:t>
+    </w:r>
+  </w:p>
+  <w:p>
+    <w:pPr>
+      <w:pStyle w:val="Encabezado"/>
+    </w:pPr>
+  </w:p>
+</w:hdr>
 </file>
 
 <file path=word/numbering.xml><?xml version="1.0" encoding="utf-8"?>
@@ -2717,6 +3152,50 @@
     <w:basedOn w:val="Fuentedeprrafopredeter"/>
     <w:rsid w:val="00E46D1B"/>
   </w:style>
+  <w:style w:type="paragraph" w:styleId="Encabezado">
+    <w:name w:val="header"/>
+    <w:basedOn w:val="Normal"/>
+    <w:link w:val="EncabezadoCar"/>
+    <w:uiPriority w:val="99"/>
+    <w:unhideWhenUsed/>
+    <w:rsid w:val="00574A25"/>
+    <w:pPr>
+      <w:tabs>
+        <w:tab w:val="center" w:pos="4252"/>
+        <w:tab w:val="right" w:pos="8504"/>
+      </w:tabs>
+      <w:spacing w:line="240" w:lineRule="auto"/>
+    </w:pPr>
+  </w:style>
+  <w:style w:type="character" w:customStyle="1" w:styleId="EncabezadoCar">
+    <w:name w:val="Encabezado Car"/>
+    <w:basedOn w:val="Fuentedeprrafopredeter"/>
+    <w:link w:val="Encabezado"/>
+    <w:uiPriority w:val="99"/>
+    <w:rsid w:val="00574A25"/>
+  </w:style>
+  <w:style w:type="paragraph" w:styleId="Piedepgina">
+    <w:name w:val="footer"/>
+    <w:basedOn w:val="Normal"/>
+    <w:link w:val="PiedepginaCar"/>
+    <w:uiPriority w:val="99"/>
+    <w:unhideWhenUsed/>
+    <w:rsid w:val="00574A25"/>
+    <w:pPr>
+      <w:tabs>
+        <w:tab w:val="center" w:pos="4252"/>
+        <w:tab w:val="right" w:pos="8504"/>
+      </w:tabs>
+      <w:spacing w:line="240" w:lineRule="auto"/>
+    </w:pPr>
+  </w:style>
+  <w:style w:type="character" w:customStyle="1" w:styleId="PiedepginaCar">
+    <w:name w:val="Pie de página Car"/>
+    <w:basedOn w:val="Fuentedeprrafopredeter"/>
+    <w:link w:val="Piedepgina"/>
+    <w:uiPriority w:val="99"/>
+    <w:rsid w:val="00574A25"/>
+  </w:style>
 </w:styles>
 </file>
 

</xml_diff>